<commit_message>
Added md for design documenet
</commit_message>
<xml_diff>
--- a/documentation/DesignDocument.docx
+++ b/documentation/DesignDocument.docx
@@ -65,480 +65,122 @@
           <w:sz w:val="32"/>
           <w:szCs w:val="32"/>
         </w:rPr>
-        <w:t>Introduction</w:t>
-      </w:r>
-    </w:p>
-    <w:p>
-      <w:pPr>
-        <w:spacing w:line="276" w:lineRule="auto"/>
-        <w:rPr>
-          <w:rFonts w:ascii="Avenir Book" w:hAnsi="Avenir Book"/>
-          <w:sz w:val="13"/>
-          <w:szCs w:val="13"/>
-        </w:rPr>
-      </w:pPr>
-    </w:p>
-    <w:p>
-      <w:pPr>
-        <w:spacing w:line="276" w:lineRule="auto"/>
-        <w:rPr>
-          <w:rFonts w:ascii="Avenir Book" w:hAnsi="Avenir Book"/>
-          <w:color w:val="7F7F7F" w:themeColor="text1" w:themeTint="80"/>
-          <w:sz w:val="28"/>
-          <w:szCs w:val="28"/>
-        </w:rPr>
-      </w:pPr>
-      <w:r>
-        <w:rPr>
-          <w:rFonts w:ascii="Avenir Book" w:hAnsi="Avenir Book"/>
-          <w:color w:val="7F7F7F" w:themeColor="text1" w:themeTint="80"/>
-          <w:sz w:val="28"/>
-          <w:szCs w:val="28"/>
-        </w:rPr>
-        <w:t>Background</w:t>
-      </w:r>
-    </w:p>
-    <w:p>
-      <w:pPr>
-        <w:spacing w:line="276" w:lineRule="auto"/>
-        <w:rPr>
-          <w:rFonts w:ascii="Avenir Book" w:hAnsi="Avenir Book"/>
-          <w:color w:val="404040" w:themeColor="text1" w:themeTint="BF"/>
-          <w:sz w:val="22"/>
-          <w:szCs w:val="22"/>
-        </w:rPr>
-      </w:pPr>
-      <w:r>
-        <w:rPr>
-          <w:rFonts w:ascii="Avenir Book" w:hAnsi="Avenir Book"/>
-          <w:color w:val="404040" w:themeColor="text1" w:themeTint="BF"/>
-          <w:sz w:val="22"/>
-          <w:szCs w:val="22"/>
-        </w:rPr>
-        <w:t xml:space="preserve">As part of the application process for the 2020 Kleiner Perkins Fellowship, </w:t>
-      </w:r>
-      <w:r>
-        <w:rPr>
-          <w:rFonts w:ascii="Avenir Book" w:hAnsi="Avenir Book"/>
-          <w:color w:val="404040" w:themeColor="text1" w:themeTint="BF"/>
-          <w:sz w:val="22"/>
-          <w:szCs w:val="22"/>
-        </w:rPr>
-        <w:t>applicants are tasked with creating “</w:t>
-      </w:r>
-      <w:r>
-        <w:rPr>
-          <w:rFonts w:ascii="Avenir Book" w:hAnsi="Avenir Book"/>
-          <w:color w:val="404040" w:themeColor="text1" w:themeTint="BF"/>
-          <w:sz w:val="22"/>
-          <w:szCs w:val="22"/>
-        </w:rPr>
-        <w:t xml:space="preserve">a console-based (i.e. runs in terminal) </w:t>
-      </w:r>
-      <w:proofErr w:type="spellStart"/>
-      <w:r>
-        <w:rPr>
-          <w:rFonts w:ascii="Avenir Book" w:hAnsi="Avenir Book"/>
-          <w:color w:val="404040" w:themeColor="text1" w:themeTint="BF"/>
-          <w:sz w:val="22"/>
-          <w:szCs w:val="22"/>
-        </w:rPr>
-        <w:t>unix</w:t>
-      </w:r>
-      <w:proofErr w:type="spellEnd"/>
-      <w:r>
-        <w:rPr>
-          <w:rFonts w:ascii="Avenir Book" w:hAnsi="Avenir Book"/>
-          <w:color w:val="404040" w:themeColor="text1" w:themeTint="BF"/>
-          <w:sz w:val="22"/>
-          <w:szCs w:val="22"/>
-        </w:rPr>
-        <w:t>-compatible interactive card game.</w:t>
-      </w:r>
-      <w:r>
-        <w:rPr>
-          <w:rFonts w:ascii="Avenir Book" w:hAnsi="Avenir Book"/>
-          <w:color w:val="404040" w:themeColor="text1" w:themeTint="BF"/>
-          <w:sz w:val="22"/>
-          <w:szCs w:val="22"/>
-        </w:rPr>
-        <w:t>”</w:t>
-      </w:r>
-    </w:p>
-    <w:p>
-      <w:pPr>
-        <w:spacing w:line="276" w:lineRule="auto"/>
-        <w:rPr>
-          <w:rFonts w:ascii="Avenir Book" w:hAnsi="Avenir Book"/>
-          <w:color w:val="404040" w:themeColor="text1" w:themeTint="BF"/>
-          <w:sz w:val="22"/>
-          <w:szCs w:val="22"/>
-        </w:rPr>
-      </w:pPr>
-    </w:p>
-    <w:p>
-      <w:pPr>
-        <w:spacing w:line="276" w:lineRule="auto"/>
-        <w:rPr>
-          <w:rFonts w:ascii="Avenir Book" w:hAnsi="Avenir Book"/>
-          <w:color w:val="7F7F7F" w:themeColor="text1" w:themeTint="80"/>
-          <w:sz w:val="28"/>
-          <w:szCs w:val="28"/>
-        </w:rPr>
-      </w:pPr>
-      <w:r>
-        <w:rPr>
-          <w:rFonts w:ascii="Avenir Book" w:hAnsi="Avenir Book"/>
-          <w:color w:val="7F7F7F" w:themeColor="text1" w:themeTint="80"/>
-          <w:sz w:val="28"/>
-          <w:szCs w:val="28"/>
-        </w:rPr>
-        <w:t>Desired Outcomes</w:t>
-      </w:r>
-    </w:p>
-    <w:p>
-      <w:pPr>
-        <w:spacing w:line="276" w:lineRule="auto"/>
-        <w:rPr>
-          <w:rFonts w:ascii="Avenir Book" w:hAnsi="Avenir Book"/>
-          <w:color w:val="404040" w:themeColor="text1" w:themeTint="BF"/>
-          <w:sz w:val="22"/>
-          <w:szCs w:val="22"/>
-        </w:rPr>
-      </w:pPr>
-      <w:r>
-        <w:rPr>
-          <w:rFonts w:ascii="Avenir Book" w:hAnsi="Avenir Book"/>
-          <w:color w:val="404040" w:themeColor="text1" w:themeTint="BF"/>
-          <w:sz w:val="22"/>
-          <w:szCs w:val="22"/>
-        </w:rPr>
-        <w:t>The goal of this projects is to showcase engineering talent during the application review process and to highlight applicant creativity. Key stakeholders include the reviewers of the application.</w:t>
-      </w:r>
-    </w:p>
-    <w:p>
-      <w:pPr>
-        <w:spacing w:line="276" w:lineRule="auto"/>
-        <w:rPr>
-          <w:rFonts w:ascii="Avenir Book" w:hAnsi="Avenir Book"/>
-          <w:color w:val="404040" w:themeColor="text1" w:themeTint="BF"/>
-          <w:sz w:val="22"/>
-          <w:szCs w:val="22"/>
-        </w:rPr>
-      </w:pPr>
-    </w:p>
-    <w:p>
-      <w:pPr>
-        <w:spacing w:line="276" w:lineRule="auto"/>
-        <w:rPr>
-          <w:rFonts w:ascii="Avenir Book" w:hAnsi="Avenir Book"/>
-          <w:color w:val="7F7F7F" w:themeColor="text1" w:themeTint="80"/>
-          <w:sz w:val="28"/>
-          <w:szCs w:val="28"/>
-        </w:rPr>
-      </w:pPr>
-      <w:r>
-        <w:rPr>
-          <w:rFonts w:ascii="Avenir Book" w:hAnsi="Avenir Book"/>
-          <w:color w:val="7F7F7F" w:themeColor="text1" w:themeTint="80"/>
-          <w:sz w:val="28"/>
-          <w:szCs w:val="28"/>
-        </w:rPr>
-        <w:t>Brainstorming Process</w:t>
-      </w:r>
-    </w:p>
-    <w:p>
-      <w:pPr>
-        <w:spacing w:line="276" w:lineRule="auto"/>
-        <w:rPr>
-          <w:rFonts w:ascii="Avenir Book" w:hAnsi="Avenir Book"/>
-          <w:color w:val="404040" w:themeColor="text1" w:themeTint="BF"/>
-          <w:sz w:val="22"/>
-          <w:szCs w:val="22"/>
-        </w:rPr>
-      </w:pPr>
-      <w:r>
-        <w:rPr>
-          <w:rFonts w:ascii="Avenir Book" w:hAnsi="Avenir Book"/>
-          <w:color w:val="404040" w:themeColor="text1" w:themeTint="BF"/>
-          <w:sz w:val="22"/>
-          <w:szCs w:val="22"/>
-        </w:rPr>
-        <w:t xml:space="preserve">During ideation, I began by simplifying the question to </w:t>
-      </w:r>
-      <w:proofErr w:type="spellStart"/>
-      <w:r>
-        <w:rPr>
-          <w:rFonts w:ascii="Avenir Book" w:hAnsi="Avenir Book"/>
-          <w:color w:val="404040" w:themeColor="text1" w:themeTint="BF"/>
-          <w:sz w:val="22"/>
-          <w:szCs w:val="22"/>
-        </w:rPr>
-        <w:t>it’s</w:t>
-      </w:r>
-      <w:proofErr w:type="spellEnd"/>
-      <w:r>
-        <w:rPr>
-          <w:rFonts w:ascii="Avenir Book" w:hAnsi="Avenir Book"/>
-          <w:color w:val="404040" w:themeColor="text1" w:themeTint="BF"/>
-          <w:sz w:val="22"/>
-          <w:szCs w:val="22"/>
-        </w:rPr>
-        <w:t xml:space="preserve"> core: to create an interactive experience using playing cards, through a console-based medium. Starting from this, I was able to generate a mind map of all activities a player can use cards for. This mind map included card games, throwing cards, magic, etc. I narrowed it further to activities that fit the prompt best, then did a second round to narrow activities that were feasible through a console.</w:t>
-      </w:r>
-    </w:p>
-    <w:p>
-      <w:pPr>
-        <w:spacing w:line="276" w:lineRule="auto"/>
-        <w:rPr>
-          <w:rFonts w:ascii="Avenir Book" w:hAnsi="Avenir Book"/>
-          <w:color w:val="404040" w:themeColor="text1" w:themeTint="BF"/>
-          <w:sz w:val="16"/>
-          <w:szCs w:val="16"/>
-        </w:rPr>
-      </w:pPr>
-    </w:p>
-    <w:p>
-      <w:pPr>
-        <w:spacing w:line="276" w:lineRule="auto"/>
-        <w:rPr>
-          <w:rFonts w:ascii="Avenir Book" w:hAnsi="Avenir Book"/>
-          <w:color w:val="404040" w:themeColor="text1" w:themeTint="BF"/>
-          <w:sz w:val="22"/>
-          <w:szCs w:val="22"/>
-        </w:rPr>
-      </w:pPr>
-      <w:r>
-        <w:rPr>
-          <w:rFonts w:ascii="Avenir Book" w:hAnsi="Avenir Book"/>
-          <w:color w:val="404040" w:themeColor="text1" w:themeTint="BF"/>
-          <w:sz w:val="22"/>
-          <w:szCs w:val="22"/>
-        </w:rPr>
-        <w:t>As I continued to brainstorm terminal-based games, I remembered the classic “Hitch</w:t>
-      </w:r>
-      <w:r>
-        <w:rPr>
-          <w:rFonts w:ascii="Avenir Book" w:hAnsi="Avenir Book"/>
-          <w:color w:val="404040" w:themeColor="text1" w:themeTint="BF"/>
-          <w:sz w:val="22"/>
-          <w:szCs w:val="22"/>
-        </w:rPr>
-        <w:t>h</w:t>
-      </w:r>
-      <w:r>
-        <w:rPr>
-          <w:rFonts w:ascii="Avenir Book" w:hAnsi="Avenir Book"/>
-          <w:color w:val="404040" w:themeColor="text1" w:themeTint="BF"/>
-          <w:sz w:val="22"/>
-          <w:szCs w:val="22"/>
-        </w:rPr>
-        <w:t>iker</w:t>
-      </w:r>
-      <w:r>
-        <w:rPr>
-          <w:rFonts w:ascii="Avenir Book" w:hAnsi="Avenir Book"/>
-          <w:color w:val="404040" w:themeColor="text1" w:themeTint="BF"/>
-          <w:sz w:val="22"/>
-          <w:szCs w:val="22"/>
-        </w:rPr>
-        <w:t>’s</w:t>
-      </w:r>
-      <w:r>
-        <w:rPr>
-          <w:rFonts w:ascii="Avenir Book" w:hAnsi="Avenir Book"/>
-          <w:color w:val="404040" w:themeColor="text1" w:themeTint="BF"/>
-          <w:sz w:val="22"/>
-          <w:szCs w:val="22"/>
-        </w:rPr>
-        <w:t xml:space="preserve"> Guide to the Galaxy” and wondered if there was way to rebuild a story-like experience, while fitting the prompt of building “interactive card games.”</w:t>
-      </w:r>
-    </w:p>
-    <w:p>
-      <w:pPr>
-        <w:spacing w:line="276" w:lineRule="auto"/>
-        <w:rPr>
-          <w:rFonts w:ascii="Avenir Book" w:hAnsi="Avenir Book"/>
-          <w:color w:val="404040" w:themeColor="text1" w:themeTint="BF"/>
-          <w:sz w:val="22"/>
-          <w:szCs w:val="22"/>
-        </w:rPr>
-      </w:pPr>
-    </w:p>
-    <w:p>
-      <w:pPr>
-        <w:spacing w:line="276" w:lineRule="auto"/>
-        <w:rPr>
-          <w:rFonts w:ascii="Avenir Book" w:hAnsi="Avenir Book"/>
-          <w:color w:val="7F7F7F" w:themeColor="text1" w:themeTint="80"/>
-          <w:sz w:val="28"/>
-          <w:szCs w:val="28"/>
-        </w:rPr>
-      </w:pPr>
-      <w:r>
-        <w:rPr>
-          <w:rFonts w:ascii="Avenir Book" w:hAnsi="Avenir Book"/>
-          <w:color w:val="7F7F7F" w:themeColor="text1" w:themeTint="80"/>
-          <w:sz w:val="28"/>
-          <w:szCs w:val="28"/>
-        </w:rPr>
-        <w:t>Build</w:t>
-      </w:r>
-    </w:p>
-    <w:p>
-      <w:pPr>
-        <w:spacing w:line="276" w:lineRule="auto"/>
-        <w:rPr>
-          <w:rFonts w:ascii="Avenir Book" w:hAnsi="Avenir Book"/>
-          <w:color w:val="404040" w:themeColor="text1" w:themeTint="BF"/>
-          <w:sz w:val="22"/>
-          <w:szCs w:val="22"/>
-        </w:rPr>
-      </w:pPr>
-      <w:r>
-        <w:rPr>
-          <w:rFonts w:ascii="Avenir Book" w:hAnsi="Avenir Book"/>
-          <w:color w:val="404040" w:themeColor="text1" w:themeTint="BF"/>
-          <w:sz w:val="22"/>
-          <w:szCs w:val="22"/>
-        </w:rPr>
-        <w:t xml:space="preserve">I </w:t>
-      </w:r>
-      <w:r>
-        <w:rPr>
-          <w:rFonts w:ascii="Avenir Book" w:hAnsi="Avenir Book"/>
-          <w:color w:val="404040" w:themeColor="text1" w:themeTint="BF"/>
-          <w:sz w:val="22"/>
-          <w:szCs w:val="22"/>
-        </w:rPr>
-        <w:t xml:space="preserve">first developed “Slapjack,” as </w:t>
-      </w:r>
-      <w:r>
-        <w:rPr>
-          <w:rFonts w:ascii="Avenir Book" w:hAnsi="Avenir Book"/>
-          <w:color w:val="404040" w:themeColor="text1" w:themeTint="BF"/>
-          <w:sz w:val="22"/>
-          <w:szCs w:val="22"/>
-        </w:rPr>
-        <w:t xml:space="preserve">it was a simple game to understand for new users, and relatively easy to develop compared to most card games. </w:t>
-      </w:r>
-    </w:p>
-    <w:p>
-      <w:pPr>
-        <w:spacing w:line="276" w:lineRule="auto"/>
-        <w:rPr>
-          <w:rFonts w:ascii="Avenir Book" w:hAnsi="Avenir Book"/>
-          <w:color w:val="404040" w:themeColor="text1" w:themeTint="BF"/>
-          <w:sz w:val="22"/>
-          <w:szCs w:val="22"/>
-        </w:rPr>
-      </w:pPr>
-    </w:p>
-    <w:p>
-      <w:pPr>
-        <w:spacing w:line="276" w:lineRule="auto"/>
-        <w:rPr>
-          <w:rFonts w:ascii="Avenir Book" w:hAnsi="Avenir Book"/>
-          <w:color w:val="404040" w:themeColor="text1" w:themeTint="BF"/>
-          <w:sz w:val="22"/>
-          <w:szCs w:val="22"/>
-        </w:rPr>
-      </w:pPr>
-      <w:r>
-        <w:rPr>
-          <w:rFonts w:ascii="Avenir Book" w:hAnsi="Avenir Book"/>
-          <w:color w:val="404040" w:themeColor="text1" w:themeTint="BF"/>
-          <w:sz w:val="22"/>
-          <w:szCs w:val="22"/>
-        </w:rPr>
-        <w:t xml:space="preserve">Once this was developed, I began crafting an adventure game, centered around the theme of “cards.” I recognized this might not be viewed as a </w:t>
-      </w:r>
-      <w:r>
-        <w:rPr>
-          <w:rFonts w:ascii="Avenir Book" w:hAnsi="Avenir Book"/>
-          <w:i/>
-          <w:iCs/>
-          <w:color w:val="404040" w:themeColor="text1" w:themeTint="BF"/>
-          <w:sz w:val="22"/>
-          <w:szCs w:val="22"/>
-        </w:rPr>
-        <w:t>card</w:t>
-      </w:r>
-      <w:r>
-        <w:rPr>
-          <w:rFonts w:ascii="Avenir Book" w:hAnsi="Avenir Book"/>
-          <w:color w:val="404040" w:themeColor="text1" w:themeTint="BF"/>
-          <w:sz w:val="22"/>
-          <w:szCs w:val="22"/>
-        </w:rPr>
-        <w:t xml:space="preserve"> game, however, part of the prompt assesses candidates on creativity on their submission, therefore I concluded this would stretch this prompt just enough to showcase creativity.</w:t>
-      </w:r>
-    </w:p>
-    <w:p>
-      <w:pPr>
-        <w:spacing w:line="276" w:lineRule="auto"/>
-        <w:rPr>
-          <w:rFonts w:ascii="Avenir Book" w:hAnsi="Avenir Book"/>
-          <w:color w:val="404040" w:themeColor="text1" w:themeTint="BF"/>
-          <w:sz w:val="22"/>
-          <w:szCs w:val="22"/>
-        </w:rPr>
-      </w:pPr>
-    </w:p>
-    <w:p>
-      <w:pPr>
-        <w:spacing w:line="276" w:lineRule="auto"/>
-        <w:rPr>
-          <w:rFonts w:ascii="Avenir Book" w:hAnsi="Avenir Book"/>
-          <w:color w:val="404040" w:themeColor="text1" w:themeTint="BF"/>
-          <w:sz w:val="22"/>
-          <w:szCs w:val="22"/>
-        </w:rPr>
-      </w:pPr>
-      <w:r>
-        <w:rPr>
-          <w:rFonts w:ascii="Avenir Book" w:hAnsi="Avenir Book"/>
-          <w:color w:val="404040" w:themeColor="text1" w:themeTint="BF"/>
-          <w:sz w:val="22"/>
-          <w:szCs w:val="22"/>
-        </w:rPr>
-        <w:t>Finally, I developed a more intricate, classic card game with a modern take</w:t>
-      </w:r>
-      <w:r>
-        <w:rPr>
-          <w:rFonts w:ascii="Avenir Book" w:hAnsi="Avenir Book"/>
-          <w:color w:val="404040" w:themeColor="text1" w:themeTint="BF"/>
-          <w:sz w:val="22"/>
-          <w:szCs w:val="22"/>
-        </w:rPr>
-        <w:t xml:space="preserve"> (White Jack)</w:t>
-      </w:r>
-      <w:r>
-        <w:rPr>
-          <w:rFonts w:ascii="Avenir Book" w:hAnsi="Avenir Book"/>
-          <w:color w:val="404040" w:themeColor="text1" w:themeTint="BF"/>
-          <w:sz w:val="22"/>
-          <w:szCs w:val="22"/>
-        </w:rPr>
-        <w:t xml:space="preserve">, </w:t>
-      </w:r>
-      <w:r>
-        <w:rPr>
-          <w:rFonts w:ascii="Avenir Book" w:hAnsi="Avenir Book"/>
-          <w:color w:val="404040" w:themeColor="text1" w:themeTint="BF"/>
-          <w:sz w:val="22"/>
-          <w:szCs w:val="22"/>
-        </w:rPr>
-        <w:t>which is a more typical and intricate card game.</w:t>
-      </w:r>
-      <w:r>
-        <w:rPr>
-          <w:rFonts w:ascii="Avenir Book" w:hAnsi="Avenir Book"/>
-          <w:sz w:val="32"/>
-          <w:szCs w:val="32"/>
-        </w:rPr>
-        <w:br w:type="page"/>
-      </w:r>
+        <w:t>How to run code</w:t>
+      </w:r>
+    </w:p>
+    <w:p>
+      <w:pPr>
+        <w:pStyle w:val="ListParagraph"/>
+        <w:spacing w:line="276" w:lineRule="auto"/>
+        <w:ind w:left="270"/>
+        <w:rPr>
+          <w:rFonts w:ascii="Avenir Book" w:hAnsi="Avenir Book"/>
+          <w:color w:val="404040" w:themeColor="text1" w:themeTint="BF"/>
+          <w:sz w:val="22"/>
+          <w:szCs w:val="22"/>
+        </w:rPr>
+      </w:pPr>
+      <w:r>
+        <w:rPr>
+          <w:rFonts w:ascii="Avenir Book" w:hAnsi="Avenir Book"/>
+          <w:color w:val="404040" w:themeColor="text1" w:themeTint="BF"/>
+          <w:sz w:val="22"/>
+          <w:szCs w:val="22"/>
+        </w:rPr>
+        <w:t>After downloading/cloning the repository onto the local machine, navigate to the root of the project directory.</w:t>
+      </w:r>
+    </w:p>
+    <w:p>
+      <w:pPr>
+        <w:pStyle w:val="ListParagraph"/>
+        <w:spacing w:line="276" w:lineRule="auto"/>
+        <w:ind w:left="270"/>
+        <w:rPr>
+          <w:rFonts w:ascii="Avenir Book" w:hAnsi="Avenir Book"/>
+          <w:color w:val="404040" w:themeColor="text1" w:themeTint="BF"/>
+          <w:sz w:val="22"/>
+          <w:szCs w:val="22"/>
+        </w:rPr>
+      </w:pPr>
+    </w:p>
+    <w:p>
+      <w:pPr>
+        <w:pStyle w:val="ListParagraph"/>
+        <w:spacing w:line="276" w:lineRule="auto"/>
+        <w:ind w:left="270"/>
+        <w:rPr>
+          <w:rFonts w:ascii="Avenir Book" w:hAnsi="Avenir Book"/>
+          <w:color w:val="404040" w:themeColor="text1" w:themeTint="BF"/>
+          <w:sz w:val="22"/>
+          <w:szCs w:val="22"/>
+        </w:rPr>
+      </w:pPr>
+      <w:r>
+        <w:rPr>
+          <w:rFonts w:ascii="Avenir Book" w:hAnsi="Avenir Book"/>
+          <w:color w:val="404040" w:themeColor="text1" w:themeTint="BF"/>
+          <w:sz w:val="22"/>
+          <w:szCs w:val="22"/>
+        </w:rPr>
+        <w:t>T</w:t>
+      </w:r>
+      <w:r>
+        <w:rPr>
+          <w:rFonts w:ascii="Avenir Book" w:hAnsi="Avenir Book"/>
+          <w:color w:val="404040" w:themeColor="text1" w:themeTint="BF"/>
+          <w:sz w:val="22"/>
+          <w:szCs w:val="22"/>
+        </w:rPr>
+        <w:t>ype “./build.sh” and the arcade will load. Players pick the game by entering “tokens” (typing in a number). 1 token will run Slapjack. Two tokens will run Magic Jacques. All other inputs will end the session.</w:t>
+      </w:r>
+    </w:p>
+    <w:p>
+      <w:pPr>
+        <w:pStyle w:val="ListParagraph"/>
+        <w:spacing w:line="276" w:lineRule="auto"/>
+        <w:ind w:left="270"/>
+        <w:rPr>
+          <w:rFonts w:ascii="Avenir Book" w:hAnsi="Avenir Book"/>
+          <w:color w:val="404040" w:themeColor="text1" w:themeTint="BF"/>
+          <w:sz w:val="22"/>
+          <w:szCs w:val="22"/>
+        </w:rPr>
+      </w:pPr>
+    </w:p>
+    <w:p>
+      <w:pPr>
+        <w:pStyle w:val="ListParagraph"/>
+        <w:spacing w:line="276" w:lineRule="auto"/>
+        <w:ind w:left="270"/>
+        <w:rPr>
+          <w:rFonts w:ascii="Avenir Book" w:hAnsi="Avenir Book"/>
+          <w:color w:val="404040" w:themeColor="text1" w:themeTint="BF"/>
+          <w:sz w:val="22"/>
+          <w:szCs w:val="22"/>
+        </w:rPr>
+      </w:pPr>
+      <w:r>
+        <w:rPr>
+          <w:rFonts w:ascii="Avenir Book" w:hAnsi="Avenir Book"/>
+          <w:color w:val="404040" w:themeColor="text1" w:themeTint="BF"/>
+          <w:sz w:val="22"/>
+          <w:szCs w:val="22"/>
+        </w:rPr>
+        <w:t>Project must be executed from Linux terminal.</w:t>
+      </w:r>
+    </w:p>
+    <w:p>
+      <w:pPr>
+        <w:pStyle w:val="ListParagraph"/>
+        <w:spacing w:line="276" w:lineRule="auto"/>
+        <w:ind w:left="270"/>
+        <w:rPr>
+          <w:rFonts w:ascii="Avenir Book" w:hAnsi="Avenir Book"/>
+          <w:color w:val="404040" w:themeColor="text1" w:themeTint="BF"/>
+          <w:sz w:val="22"/>
+          <w:szCs w:val="22"/>
+        </w:rPr>
+      </w:pPr>
     </w:p>
     <w:p>
       <w:pPr>
@@ -548,7 +190,7 @@
           <w:numId w:val="5"/>
         </w:numPr>
         <w:spacing w:line="276" w:lineRule="auto"/>
-        <w:ind w:left="360" w:hanging="360"/>
+        <w:ind w:left="270" w:hanging="270"/>
         <w:rPr>
           <w:rFonts w:ascii="Avenir Book" w:hAnsi="Avenir Book"/>
           <w:sz w:val="32"/>
@@ -561,7 +203,439 @@
           <w:sz w:val="32"/>
           <w:szCs w:val="32"/>
         </w:rPr>
+        <w:t>Introduction</w:t>
+      </w:r>
+    </w:p>
+    <w:p>
+      <w:pPr>
+        <w:spacing w:line="276" w:lineRule="auto"/>
+        <w:rPr>
+          <w:rFonts w:ascii="Avenir Book" w:hAnsi="Avenir Book"/>
+          <w:sz w:val="13"/>
+          <w:szCs w:val="13"/>
+        </w:rPr>
+      </w:pPr>
+    </w:p>
+    <w:p>
+      <w:pPr>
+        <w:spacing w:line="276" w:lineRule="auto"/>
+        <w:rPr>
+          <w:rFonts w:ascii="Avenir Book" w:hAnsi="Avenir Book"/>
+          <w:color w:val="7F7F7F" w:themeColor="text1" w:themeTint="80"/>
+          <w:sz w:val="28"/>
+          <w:szCs w:val="28"/>
+        </w:rPr>
+      </w:pPr>
+      <w:r>
+        <w:rPr>
+          <w:rFonts w:ascii="Avenir Book" w:hAnsi="Avenir Book"/>
+          <w:color w:val="7F7F7F" w:themeColor="text1" w:themeTint="80"/>
+          <w:sz w:val="28"/>
+          <w:szCs w:val="28"/>
+        </w:rPr>
+        <w:t>Background</w:t>
+      </w:r>
+    </w:p>
+    <w:p>
+      <w:pPr>
+        <w:spacing w:line="276" w:lineRule="auto"/>
+        <w:rPr>
+          <w:rFonts w:ascii="Avenir Book" w:hAnsi="Avenir Book"/>
+          <w:color w:val="404040" w:themeColor="text1" w:themeTint="BF"/>
+          <w:sz w:val="22"/>
+          <w:szCs w:val="22"/>
+        </w:rPr>
+      </w:pPr>
+      <w:r>
+        <w:rPr>
+          <w:rFonts w:ascii="Avenir Book" w:hAnsi="Avenir Book"/>
+          <w:color w:val="404040" w:themeColor="text1" w:themeTint="BF"/>
+          <w:sz w:val="22"/>
+          <w:szCs w:val="22"/>
+        </w:rPr>
+        <w:t xml:space="preserve">As part of the application process for the 2020 Kleiner Perkins Fellowship, </w:t>
+      </w:r>
+      <w:r>
+        <w:rPr>
+          <w:rFonts w:ascii="Avenir Book" w:hAnsi="Avenir Book"/>
+          <w:color w:val="404040" w:themeColor="text1" w:themeTint="BF"/>
+          <w:sz w:val="22"/>
+          <w:szCs w:val="22"/>
+        </w:rPr>
+        <w:t xml:space="preserve">applicants are tasked with creating “a console-based (i.e. runs in terminal) </w:t>
+      </w:r>
+      <w:proofErr w:type="spellStart"/>
+      <w:r>
+        <w:rPr>
+          <w:rFonts w:ascii="Avenir Book" w:hAnsi="Avenir Book"/>
+          <w:color w:val="404040" w:themeColor="text1" w:themeTint="BF"/>
+          <w:sz w:val="22"/>
+          <w:szCs w:val="22"/>
+        </w:rPr>
+        <w:t>unix</w:t>
+      </w:r>
+      <w:proofErr w:type="spellEnd"/>
+      <w:r>
+        <w:rPr>
+          <w:rFonts w:ascii="Avenir Book" w:hAnsi="Avenir Book"/>
+          <w:color w:val="404040" w:themeColor="text1" w:themeTint="BF"/>
+          <w:sz w:val="22"/>
+          <w:szCs w:val="22"/>
+        </w:rPr>
+        <w:t>-compatible interactive card game.”</w:t>
+      </w:r>
+    </w:p>
+    <w:p>
+      <w:pPr>
+        <w:spacing w:line="276" w:lineRule="auto"/>
+        <w:rPr>
+          <w:rFonts w:ascii="Avenir Book" w:hAnsi="Avenir Book"/>
+          <w:color w:val="404040" w:themeColor="text1" w:themeTint="BF"/>
+          <w:sz w:val="22"/>
+          <w:szCs w:val="22"/>
+        </w:rPr>
+      </w:pPr>
+    </w:p>
+    <w:p>
+      <w:pPr>
+        <w:spacing w:line="276" w:lineRule="auto"/>
+        <w:rPr>
+          <w:rFonts w:ascii="Avenir Book" w:hAnsi="Avenir Book"/>
+          <w:color w:val="7F7F7F" w:themeColor="text1" w:themeTint="80"/>
+          <w:sz w:val="28"/>
+          <w:szCs w:val="28"/>
+        </w:rPr>
+      </w:pPr>
+      <w:r>
+        <w:rPr>
+          <w:rFonts w:ascii="Avenir Book" w:hAnsi="Avenir Book"/>
+          <w:color w:val="7F7F7F" w:themeColor="text1" w:themeTint="80"/>
+          <w:sz w:val="28"/>
+          <w:szCs w:val="28"/>
+        </w:rPr>
+        <w:t>Desired Outcomes</w:t>
+      </w:r>
+    </w:p>
+    <w:p>
+      <w:pPr>
+        <w:spacing w:line="276" w:lineRule="auto"/>
+        <w:rPr>
+          <w:rFonts w:ascii="Avenir Book" w:hAnsi="Avenir Book"/>
+          <w:color w:val="404040" w:themeColor="text1" w:themeTint="BF"/>
+          <w:sz w:val="22"/>
+          <w:szCs w:val="22"/>
+        </w:rPr>
+      </w:pPr>
+      <w:r>
+        <w:rPr>
+          <w:rFonts w:ascii="Avenir Book" w:hAnsi="Avenir Book"/>
+          <w:color w:val="404040" w:themeColor="text1" w:themeTint="BF"/>
+          <w:sz w:val="22"/>
+          <w:szCs w:val="22"/>
+        </w:rPr>
+        <w:t xml:space="preserve">The goal of this projects is to showcase engineering talent </w:t>
+      </w:r>
+      <w:r>
+        <w:rPr>
+          <w:rFonts w:ascii="Avenir Book" w:hAnsi="Avenir Book"/>
+          <w:color w:val="404040" w:themeColor="text1" w:themeTint="BF"/>
+          <w:sz w:val="22"/>
+          <w:szCs w:val="22"/>
+        </w:rPr>
+        <w:t xml:space="preserve">and creativity </w:t>
+      </w:r>
+      <w:r>
+        <w:rPr>
+          <w:rFonts w:ascii="Avenir Book" w:hAnsi="Avenir Book"/>
+          <w:color w:val="404040" w:themeColor="text1" w:themeTint="BF"/>
+          <w:sz w:val="22"/>
+          <w:szCs w:val="22"/>
+        </w:rPr>
+        <w:t>during the application review process. Key stakeholders include the reviewers of the application.</w:t>
+      </w:r>
+    </w:p>
+    <w:p>
+      <w:pPr>
+        <w:spacing w:line="276" w:lineRule="auto"/>
+        <w:rPr>
+          <w:rFonts w:ascii="Avenir Book" w:hAnsi="Avenir Book"/>
+          <w:color w:val="404040" w:themeColor="text1" w:themeTint="BF"/>
+          <w:sz w:val="22"/>
+          <w:szCs w:val="22"/>
+        </w:rPr>
+      </w:pPr>
+    </w:p>
+    <w:p>
+      <w:pPr>
+        <w:spacing w:line="276" w:lineRule="auto"/>
+        <w:rPr>
+          <w:rFonts w:ascii="Avenir Book" w:hAnsi="Avenir Book"/>
+          <w:color w:val="7F7F7F" w:themeColor="text1" w:themeTint="80"/>
+          <w:sz w:val="28"/>
+          <w:szCs w:val="28"/>
+        </w:rPr>
+      </w:pPr>
+      <w:r>
+        <w:rPr>
+          <w:rFonts w:ascii="Avenir Book" w:hAnsi="Avenir Book"/>
+          <w:color w:val="7F7F7F" w:themeColor="text1" w:themeTint="80"/>
+          <w:sz w:val="28"/>
+          <w:szCs w:val="28"/>
+        </w:rPr>
+        <w:t>Brainstorming Process</w:t>
+      </w:r>
+    </w:p>
+    <w:p>
+      <w:pPr>
+        <w:spacing w:line="276" w:lineRule="auto"/>
+        <w:rPr>
+          <w:rFonts w:ascii="Avenir Book" w:hAnsi="Avenir Book"/>
+          <w:color w:val="404040" w:themeColor="text1" w:themeTint="BF"/>
+          <w:sz w:val="22"/>
+          <w:szCs w:val="22"/>
+        </w:rPr>
+      </w:pPr>
+      <w:r>
+        <w:rPr>
+          <w:rFonts w:ascii="Avenir Book" w:hAnsi="Avenir Book"/>
+          <w:color w:val="404040" w:themeColor="text1" w:themeTint="BF"/>
+          <w:sz w:val="22"/>
+          <w:szCs w:val="22"/>
+        </w:rPr>
+        <w:t xml:space="preserve">During ideation, I began by simplifying the question to </w:t>
+      </w:r>
+      <w:proofErr w:type="spellStart"/>
+      <w:r>
+        <w:rPr>
+          <w:rFonts w:ascii="Avenir Book" w:hAnsi="Avenir Book"/>
+          <w:color w:val="404040" w:themeColor="text1" w:themeTint="BF"/>
+          <w:sz w:val="22"/>
+          <w:szCs w:val="22"/>
+        </w:rPr>
+        <w:t>it’s</w:t>
+      </w:r>
+      <w:proofErr w:type="spellEnd"/>
+      <w:r>
+        <w:rPr>
+          <w:rFonts w:ascii="Avenir Book" w:hAnsi="Avenir Book"/>
+          <w:color w:val="404040" w:themeColor="text1" w:themeTint="BF"/>
+          <w:sz w:val="22"/>
+          <w:szCs w:val="22"/>
+        </w:rPr>
+        <w:t xml:space="preserve"> core: to create an interactive experience using playing cards, through a console-based medium. Starting from this, I was able to generate a mind map of all activities a player can use cards for. This mind map included card games, throwing cards, magic, etc. I narrowed it further to activities that fit the prompt best, then did a second round to narrow activities that were feasible through a console.</w:t>
+      </w:r>
+    </w:p>
+    <w:p>
+      <w:pPr>
+        <w:spacing w:line="276" w:lineRule="auto"/>
+        <w:rPr>
+          <w:rFonts w:ascii="Avenir Book" w:hAnsi="Avenir Book"/>
+          <w:color w:val="404040" w:themeColor="text1" w:themeTint="BF"/>
+          <w:sz w:val="16"/>
+          <w:szCs w:val="16"/>
+        </w:rPr>
+      </w:pPr>
+    </w:p>
+    <w:p>
+      <w:pPr>
+        <w:spacing w:line="276" w:lineRule="auto"/>
+        <w:rPr>
+          <w:rFonts w:ascii="Avenir Book" w:hAnsi="Avenir Book"/>
+          <w:color w:val="404040" w:themeColor="text1" w:themeTint="BF"/>
+          <w:sz w:val="22"/>
+          <w:szCs w:val="22"/>
+        </w:rPr>
+      </w:pPr>
+      <w:r>
+        <w:rPr>
+          <w:rFonts w:ascii="Avenir Book" w:hAnsi="Avenir Book"/>
+          <w:color w:val="404040" w:themeColor="text1" w:themeTint="BF"/>
+          <w:sz w:val="22"/>
+          <w:szCs w:val="22"/>
+        </w:rPr>
+        <w:t>As I continued to brainstorm terminal-based games, I remembered the classic “Hitch</w:t>
+      </w:r>
+      <w:r>
+        <w:rPr>
+          <w:rFonts w:ascii="Avenir Book" w:hAnsi="Avenir Book"/>
+          <w:color w:val="404040" w:themeColor="text1" w:themeTint="BF"/>
+          <w:sz w:val="22"/>
+          <w:szCs w:val="22"/>
+        </w:rPr>
+        <w:t>h</w:t>
+      </w:r>
+      <w:r>
+        <w:rPr>
+          <w:rFonts w:ascii="Avenir Book" w:hAnsi="Avenir Book"/>
+          <w:color w:val="404040" w:themeColor="text1" w:themeTint="BF"/>
+          <w:sz w:val="22"/>
+          <w:szCs w:val="22"/>
+        </w:rPr>
+        <w:t>iker</w:t>
+      </w:r>
+      <w:r>
+        <w:rPr>
+          <w:rFonts w:ascii="Avenir Book" w:hAnsi="Avenir Book"/>
+          <w:color w:val="404040" w:themeColor="text1" w:themeTint="BF"/>
+          <w:sz w:val="22"/>
+          <w:szCs w:val="22"/>
+        </w:rPr>
+        <w:t>’s</w:t>
+      </w:r>
+      <w:r>
+        <w:rPr>
+          <w:rFonts w:ascii="Avenir Book" w:hAnsi="Avenir Book"/>
+          <w:color w:val="404040" w:themeColor="text1" w:themeTint="BF"/>
+          <w:sz w:val="22"/>
+          <w:szCs w:val="22"/>
+        </w:rPr>
+        <w:t xml:space="preserve"> Guide to the Galaxy” and wondered if there was way to rebuild a story-like experience, while fitting the prompt of building “interactive card games.”</w:t>
+      </w:r>
+    </w:p>
+    <w:p>
+      <w:pPr>
+        <w:spacing w:line="276" w:lineRule="auto"/>
+        <w:rPr>
+          <w:rFonts w:ascii="Avenir Book" w:hAnsi="Avenir Book"/>
+          <w:color w:val="404040" w:themeColor="text1" w:themeTint="BF"/>
+          <w:sz w:val="22"/>
+          <w:szCs w:val="22"/>
+        </w:rPr>
+      </w:pPr>
+    </w:p>
+    <w:p>
+      <w:pPr>
+        <w:spacing w:line="276" w:lineRule="auto"/>
+        <w:rPr>
+          <w:rFonts w:ascii="Avenir Book" w:hAnsi="Avenir Book"/>
+          <w:color w:val="7F7F7F" w:themeColor="text1" w:themeTint="80"/>
+          <w:sz w:val="28"/>
+          <w:szCs w:val="28"/>
+        </w:rPr>
+      </w:pPr>
+      <w:r>
+        <w:rPr>
+          <w:rFonts w:ascii="Avenir Book" w:hAnsi="Avenir Book"/>
+          <w:color w:val="7F7F7F" w:themeColor="text1" w:themeTint="80"/>
+          <w:sz w:val="28"/>
+          <w:szCs w:val="28"/>
+        </w:rPr>
+        <w:t>Game Selection</w:t>
+      </w:r>
+    </w:p>
+    <w:p>
+      <w:pPr>
+        <w:spacing w:line="276" w:lineRule="auto"/>
+        <w:rPr>
+          <w:rFonts w:ascii="Avenir Book" w:hAnsi="Avenir Book"/>
+          <w:color w:val="404040" w:themeColor="text1" w:themeTint="BF"/>
+          <w:sz w:val="22"/>
+          <w:szCs w:val="22"/>
+        </w:rPr>
+      </w:pPr>
+      <w:r>
+        <w:rPr>
+          <w:rFonts w:ascii="Avenir Book" w:hAnsi="Avenir Book"/>
+          <w:color w:val="404040" w:themeColor="text1" w:themeTint="BF"/>
+          <w:sz w:val="22"/>
+          <w:szCs w:val="22"/>
+        </w:rPr>
+        <w:t xml:space="preserve">I first developed “Slapjack,” as </w:t>
+      </w:r>
+      <w:r>
+        <w:rPr>
+          <w:rFonts w:ascii="Avenir Book" w:hAnsi="Avenir Book"/>
+          <w:color w:val="404040" w:themeColor="text1" w:themeTint="BF"/>
+          <w:sz w:val="22"/>
+          <w:szCs w:val="22"/>
+        </w:rPr>
+        <w:t>it was a simple game to understand for new users, and relatively easy to develop compared to most card games.</w:t>
+      </w:r>
+    </w:p>
+    <w:p>
+      <w:pPr>
+        <w:spacing w:line="276" w:lineRule="auto"/>
+        <w:rPr>
+          <w:rFonts w:ascii="Avenir Book" w:hAnsi="Avenir Book"/>
+          <w:color w:val="404040" w:themeColor="text1" w:themeTint="BF"/>
+          <w:sz w:val="22"/>
+          <w:szCs w:val="22"/>
+        </w:rPr>
+      </w:pPr>
+    </w:p>
+    <w:p>
+      <w:pPr>
+        <w:spacing w:line="276" w:lineRule="auto"/>
+        <w:rPr>
+          <w:rFonts w:ascii="Avenir Book" w:hAnsi="Avenir Book"/>
+          <w:color w:val="404040" w:themeColor="text1" w:themeTint="BF"/>
+          <w:sz w:val="22"/>
+          <w:szCs w:val="22"/>
+        </w:rPr>
+      </w:pPr>
+      <w:r>
+        <w:rPr>
+          <w:rFonts w:ascii="Avenir Book" w:hAnsi="Avenir Book"/>
+          <w:color w:val="404040" w:themeColor="text1" w:themeTint="BF"/>
+          <w:sz w:val="22"/>
+          <w:szCs w:val="22"/>
+        </w:rPr>
         <w:lastRenderedPageBreak/>
+        <w:t xml:space="preserve">Once this was developed, I began crafting an adventure game, centered around the theme of “cards.” I recognized this might not be viewed as a </w:t>
+      </w:r>
+      <w:r>
+        <w:rPr>
+          <w:rFonts w:ascii="Avenir Book" w:hAnsi="Avenir Book"/>
+          <w:i/>
+          <w:iCs/>
+          <w:color w:val="404040" w:themeColor="text1" w:themeTint="BF"/>
+          <w:sz w:val="22"/>
+          <w:szCs w:val="22"/>
+        </w:rPr>
+        <w:t>card</w:t>
+      </w:r>
+      <w:r>
+        <w:rPr>
+          <w:rFonts w:ascii="Avenir Book" w:hAnsi="Avenir Book"/>
+          <w:color w:val="404040" w:themeColor="text1" w:themeTint="BF"/>
+          <w:sz w:val="22"/>
+          <w:szCs w:val="22"/>
+        </w:rPr>
+        <w:t xml:space="preserve"> game, however, part of the prompt assesses candidates on creativity on their submission, therefore I concluded this would stretch this prompt just enough to showcase creativity.</w:t>
+      </w:r>
+    </w:p>
+    <w:p>
+      <w:pPr>
+        <w:spacing w:line="276" w:lineRule="auto"/>
+        <w:rPr>
+          <w:rFonts w:ascii="Avenir Book" w:hAnsi="Avenir Book"/>
+          <w:color w:val="404040" w:themeColor="text1" w:themeTint="BF"/>
+          <w:sz w:val="22"/>
+          <w:szCs w:val="22"/>
+        </w:rPr>
+      </w:pPr>
+    </w:p>
+    <w:p>
+      <w:pPr>
+        <w:pStyle w:val="ListParagraph"/>
+        <w:numPr>
+          <w:ilvl w:val="0"/>
+          <w:numId w:val="5"/>
+        </w:numPr>
+        <w:spacing w:line="276" w:lineRule="auto"/>
+        <w:ind w:left="360" w:hanging="360"/>
+        <w:rPr>
+          <w:rFonts w:ascii="Avenir Book" w:hAnsi="Avenir Book"/>
+          <w:sz w:val="32"/>
+          <w:szCs w:val="32"/>
+        </w:rPr>
+      </w:pPr>
+      <w:r>
+        <w:rPr>
+          <w:rFonts w:ascii="Avenir Book" w:hAnsi="Avenir Book"/>
+          <w:sz w:val="32"/>
+          <w:szCs w:val="32"/>
+        </w:rPr>
         <w:t>Playing Games</w:t>
       </w:r>
     </w:p>
@@ -641,7 +715,127 @@
           <w:sz w:val="22"/>
           <w:szCs w:val="22"/>
         </w:rPr>
-        <w:t>The goal of Slapjack is to accumulate as many cards as possible, and the game finishes when all players (except one) run out of cards. The player who holds all the cards at the end wins.</w:t>
+        <w:t xml:space="preserve">The goal of Slapjack is to </w:t>
+      </w:r>
+      <w:r>
+        <w:rPr>
+          <w:rFonts w:ascii="Avenir Book" w:hAnsi="Avenir Book"/>
+          <w:b/>
+          <w:bCs/>
+          <w:color w:val="404040" w:themeColor="text1" w:themeTint="BF"/>
+          <w:sz w:val="22"/>
+          <w:szCs w:val="22"/>
+        </w:rPr>
+        <w:t>win</w:t>
+      </w:r>
+      <w:r>
+        <w:rPr>
+          <w:rFonts w:ascii="Avenir Book" w:hAnsi="Avenir Book"/>
+          <w:b/>
+          <w:bCs/>
+          <w:color w:val="404040" w:themeColor="text1" w:themeTint="BF"/>
+          <w:sz w:val="22"/>
+          <w:szCs w:val="22"/>
+        </w:rPr>
+        <w:t xml:space="preserve"> </w:t>
+      </w:r>
+      <w:r>
+        <w:rPr>
+          <w:rFonts w:ascii="Avenir Book" w:hAnsi="Avenir Book"/>
+          <w:b/>
+          <w:bCs/>
+          <w:color w:val="404040" w:themeColor="text1" w:themeTint="BF"/>
+          <w:sz w:val="22"/>
+          <w:szCs w:val="22"/>
+        </w:rPr>
+        <w:t>over</w:t>
+      </w:r>
+      <w:r>
+        <w:rPr>
+          <w:rFonts w:ascii="Avenir Book" w:hAnsi="Avenir Book"/>
+          <w:b/>
+          <w:bCs/>
+          <w:color w:val="404040" w:themeColor="text1" w:themeTint="BF"/>
+          <w:sz w:val="22"/>
+          <w:szCs w:val="22"/>
+        </w:rPr>
+        <w:t xml:space="preserve"> </w:t>
+      </w:r>
+      <w:r>
+        <w:rPr>
+          <w:rFonts w:ascii="Avenir Book" w:hAnsi="Avenir Book"/>
+          <w:b/>
+          <w:bCs/>
+          <w:color w:val="404040" w:themeColor="text1" w:themeTint="BF"/>
+          <w:sz w:val="22"/>
+          <w:szCs w:val="22"/>
+        </w:rPr>
+        <w:t>all the</w:t>
+      </w:r>
+      <w:r>
+        <w:rPr>
+          <w:rFonts w:ascii="Avenir Book" w:hAnsi="Avenir Book"/>
+          <w:b/>
+          <w:bCs/>
+          <w:color w:val="404040" w:themeColor="text1" w:themeTint="BF"/>
+          <w:sz w:val="22"/>
+          <w:szCs w:val="22"/>
+        </w:rPr>
+        <w:t xml:space="preserve"> cards</w:t>
+      </w:r>
+      <w:r>
+        <w:rPr>
+          <w:rFonts w:ascii="Avenir Book" w:hAnsi="Avenir Book"/>
+          <w:color w:val="404040" w:themeColor="text1" w:themeTint="BF"/>
+          <w:sz w:val="22"/>
+          <w:szCs w:val="22"/>
+        </w:rPr>
+        <w:t>.</w:t>
+      </w:r>
+      <w:r>
+        <w:rPr>
+          <w:rFonts w:ascii="Avenir Book" w:hAnsi="Avenir Book"/>
+          <w:color w:val="404040" w:themeColor="text1" w:themeTint="BF"/>
+          <w:sz w:val="22"/>
+          <w:szCs w:val="22"/>
+        </w:rPr>
+        <w:t xml:space="preserve"> </w:t>
+      </w:r>
+      <w:r>
+        <w:rPr>
+          <w:rFonts w:ascii="Avenir Book" w:hAnsi="Avenir Book"/>
+          <w:color w:val="404040" w:themeColor="text1" w:themeTint="BF"/>
+          <w:sz w:val="22"/>
+          <w:szCs w:val="22"/>
+        </w:rPr>
+        <w:t>T</w:t>
+      </w:r>
+      <w:r>
+        <w:rPr>
+          <w:rFonts w:ascii="Avenir Book" w:hAnsi="Avenir Book"/>
+          <w:color w:val="404040" w:themeColor="text1" w:themeTint="BF"/>
+          <w:sz w:val="22"/>
+          <w:szCs w:val="22"/>
+        </w:rPr>
+        <w:t xml:space="preserve">he game finishes when all </w:t>
+      </w:r>
+      <w:r>
+        <w:rPr>
+          <w:rFonts w:ascii="Avenir Book" w:hAnsi="Avenir Book"/>
+          <w:color w:val="404040" w:themeColor="text1" w:themeTint="BF"/>
+          <w:sz w:val="22"/>
+          <w:szCs w:val="22"/>
+        </w:rPr>
+        <w:t xml:space="preserve">other </w:t>
+      </w:r>
+      <w:r>
+        <w:rPr>
+          <w:rFonts w:ascii="Avenir Book" w:hAnsi="Avenir Book"/>
+          <w:color w:val="404040" w:themeColor="text1" w:themeTint="BF"/>
+          <w:sz w:val="22"/>
+          <w:szCs w:val="22"/>
+        </w:rPr>
+        <w:t>players run out of cards. The player who holds all the cards at the end wins.</w:t>
       </w:r>
     </w:p>
     <w:p>
@@ -672,6 +866,15 @@
           <w:szCs w:val="22"/>
         </w:rPr>
         <w:t>Players take turns placing their top card in a center pile, then revealing the card. If the player is not a Jack, nothing happens and the pile grows. Otherwise, the card is a Jack, the first player to slap the Jack wins the round and collects all the cards in the pile.</w:t>
+      </w:r>
+      <w:r>
+        <w:rPr>
+          <w:rFonts w:ascii="Avenir Book" w:hAnsi="Avenir Book"/>
+          <w:color w:val="404040" w:themeColor="text1" w:themeTint="BF"/>
+          <w:sz w:val="22"/>
+          <w:szCs w:val="22"/>
+        </w:rPr>
+        <w:t xml:space="preserve"> As the pile grows larger, the stakes grow larger.</w:t>
       </w:r>
     </w:p>
     <w:p>
@@ -727,7 +930,7 @@
           <w:sz w:val="28"/>
           <w:szCs w:val="28"/>
         </w:rPr>
-        <w:t>White Jack</w:t>
+        <w:t>Magic Jacques</w:t>
       </w:r>
     </w:p>
     <w:p>
@@ -751,95 +954,6 @@
           <w:szCs w:val="22"/>
           <w:u w:val="single"/>
         </w:rPr>
-        <w:t>Time to play: ~</w:t>
-      </w:r>
-      <w:r>
-        <w:rPr>
-          <w:rFonts w:ascii="Avenir Book" w:hAnsi="Avenir Book"/>
-          <w:color w:val="404040" w:themeColor="text1" w:themeTint="BF"/>
-          <w:sz w:val="22"/>
-          <w:szCs w:val="22"/>
-          <w:u w:val="single"/>
-        </w:rPr>
-        <w:t>5</w:t>
-      </w:r>
-      <w:r>
-        <w:rPr>
-          <w:rFonts w:ascii="Avenir Book" w:hAnsi="Avenir Book"/>
-          <w:color w:val="404040" w:themeColor="text1" w:themeTint="BF"/>
-          <w:sz w:val="22"/>
-          <w:szCs w:val="22"/>
-          <w:u w:val="single"/>
-        </w:rPr>
-        <w:t xml:space="preserve"> min </w:t>
-      </w:r>
-    </w:p>
-    <w:p>
-      <w:pPr>
-        <w:spacing w:after="120" w:line="276" w:lineRule="auto"/>
-        <w:ind w:firstLine="720"/>
-        <w:rPr>
-          <w:rFonts w:ascii="Avenir Book" w:hAnsi="Avenir Book"/>
-          <w:color w:val="404040" w:themeColor="text1" w:themeTint="BF"/>
-          <w:sz w:val="22"/>
-          <w:szCs w:val="22"/>
-        </w:rPr>
-      </w:pPr>
-      <w:r>
-        <w:rPr>
-          <w:rFonts w:ascii="Avenir Book" w:hAnsi="Avenir Book"/>
-          <w:color w:val="404040" w:themeColor="text1" w:themeTint="BF"/>
-          <w:sz w:val="22"/>
-          <w:szCs w:val="22"/>
-        </w:rPr>
-        <w:t>A modern take on the casino classic “Black Jack”, White Jack is a game.</w:t>
-      </w:r>
-    </w:p>
-    <w:p>
-      <w:pPr>
-        <w:spacing w:line="276" w:lineRule="auto"/>
-        <w:rPr>
-          <w:rFonts w:ascii="Avenir Book" w:hAnsi="Avenir Book"/>
-          <w:b/>
-          <w:bCs/>
-          <w:color w:val="7F7F7F" w:themeColor="text1" w:themeTint="80"/>
-          <w:sz w:val="28"/>
-          <w:szCs w:val="28"/>
-        </w:rPr>
-      </w:pPr>
-      <w:r>
-        <w:rPr>
-          <w:rFonts w:ascii="Avenir Book" w:hAnsi="Avenir Book"/>
-          <w:b/>
-          <w:bCs/>
-          <w:color w:val="7F7F7F" w:themeColor="text1" w:themeTint="80"/>
-          <w:sz w:val="28"/>
-          <w:szCs w:val="28"/>
-        </w:rPr>
-        <w:t>Magic Jacques</w:t>
-      </w:r>
-    </w:p>
-    <w:p>
-      <w:pPr>
-        <w:spacing w:line="276" w:lineRule="auto"/>
-        <w:rPr>
-          <w:rFonts w:ascii="Avenir Book" w:hAnsi="Avenir Book"/>
-          <w:b/>
-          <w:bCs/>
-          <w:color w:val="7F7F7F" w:themeColor="text1" w:themeTint="80"/>
-          <w:sz w:val="28"/>
-          <w:szCs w:val="28"/>
-          <w:u w:val="single"/>
-        </w:rPr>
-      </w:pPr>
-      <w:r>
-        <w:rPr>
-          <w:rFonts w:ascii="Avenir Book" w:hAnsi="Avenir Book"/>
-          <w:color w:val="404040" w:themeColor="text1" w:themeTint="BF"/>
-          <w:sz w:val="22"/>
-          <w:szCs w:val="22"/>
-          <w:u w:val="single"/>
-        </w:rPr>
         <w:t xml:space="preserve">Time to play: </w:t>
       </w:r>
       <w:r>
@@ -1006,46 +1120,15 @@
     </w:p>
     <w:p>
       <w:pPr>
-        <w:pStyle w:val="ListParagraph"/>
-        <w:numPr>
-          <w:ilvl w:val="0"/>
-          <w:numId w:val="8"/>
-        </w:numPr>
         <w:spacing w:after="120" w:line="276" w:lineRule="auto"/>
-        <w:ind w:left="1440"/>
-        <w:rPr>
-          <w:rFonts w:ascii="Avenir Book" w:hAnsi="Avenir Book"/>
-          <w:color w:val="404040" w:themeColor="text1" w:themeTint="BF"/>
-          <w:sz w:val="22"/>
-          <w:szCs w:val="22"/>
-        </w:rPr>
-      </w:pPr>
-      <w:r>
-        <w:rPr>
-          <w:rFonts w:ascii="Avenir Book" w:hAnsi="Avenir Book"/>
-          <w:color w:val="404040" w:themeColor="text1" w:themeTint="BF"/>
-          <w:sz w:val="22"/>
-          <w:szCs w:val="22"/>
-        </w:rPr>
-        <w:t>Help (explains the rules)</w:t>
-      </w:r>
-    </w:p>
-    <w:p>
-      <w:pPr>
-        <w:rPr>
-          <w:rFonts w:ascii="Avenir Book" w:hAnsi="Avenir Book"/>
-          <w:sz w:val="32"/>
-          <w:szCs w:val="32"/>
-        </w:rPr>
-      </w:pPr>
-      <w:r>
-        <w:rPr>
-          <w:rFonts w:ascii="Avenir Book" w:hAnsi="Avenir Book"/>
-          <w:sz w:val="32"/>
-          <w:szCs w:val="32"/>
-        </w:rPr>
-        <w:br w:type="page"/>
-      </w:r>
+        <w:ind w:left="1080"/>
+        <w:rPr>
+          <w:rFonts w:ascii="Avenir Book" w:hAnsi="Avenir Book"/>
+          <w:color w:val="404040" w:themeColor="text1" w:themeTint="BF"/>
+          <w:sz w:val="22"/>
+          <w:szCs w:val="22"/>
+        </w:rPr>
+      </w:pPr>
     </w:p>
     <w:p>
       <w:pPr>
@@ -1061,8 +1144,6 @@
           <w:szCs w:val="32"/>
         </w:rPr>
       </w:pPr>
-      <w:bookmarkStart w:id="0" w:name="_GoBack"/>
-      <w:bookmarkEnd w:id="0"/>
       <w:r>
         <w:rPr>
           <w:rFonts w:ascii="Avenir Book" w:hAnsi="Avenir Book"/>
@@ -1099,6 +1180,36 @@
     <w:p>
       <w:pPr>
         <w:pStyle w:val="ListParagraph"/>
+        <w:spacing w:line="276" w:lineRule="auto"/>
+        <w:ind w:left="1080"/>
+        <w:rPr>
+          <w:rFonts w:ascii="Avenir Book" w:hAnsi="Avenir Book"/>
+          <w:sz w:val="28"/>
+          <w:szCs w:val="28"/>
+        </w:rPr>
+      </w:pPr>
+      <w:r>
+        <w:rPr>
+          <w:rFonts w:ascii="Avenir Book" w:hAnsi="Avenir Book"/>
+          <w:color w:val="404040" w:themeColor="text1" w:themeTint="BF"/>
+          <w:sz w:val="22"/>
+          <w:szCs w:val="22"/>
+        </w:rPr>
+        <w:t>Java was a simple choice, as I had the most experience with data structures and application design in Java. Java’s class structure simplified the design process, as I could factor repeated code across all games into a parent class. Finally, processing objects in games allowed for cleaner code.</w:t>
+      </w:r>
+      <w:r>
+        <w:rPr>
+          <w:rFonts w:ascii="Avenir Book" w:hAnsi="Avenir Book"/>
+          <w:color w:val="404040" w:themeColor="text1" w:themeTint="BF"/>
+          <w:sz w:val="22"/>
+          <w:szCs w:val="22"/>
+        </w:rPr>
+        <w:br/>
+      </w:r>
+    </w:p>
+    <w:p>
+      <w:pPr>
+        <w:pStyle w:val="ListParagraph"/>
         <w:numPr>
           <w:ilvl w:val="1"/>
           <w:numId w:val="5"/>
@@ -1116,25 +1227,739 @@
           <w:sz w:val="28"/>
           <w:szCs w:val="28"/>
         </w:rPr>
-        <w:t>Technologies</w:t>
-      </w:r>
-    </w:p>
-    <w:p>
-      <w:pPr>
-        <w:rPr>
-          <w:rFonts w:ascii="Avenir Book" w:hAnsi="Avenir Book"/>
+        <w:t>Code Structure</w:t>
+      </w:r>
+      <w:r>
+        <w:rPr>
+          <w:rFonts w:ascii="Avenir Book" w:hAnsi="Avenir Book"/>
+          <w:sz w:val="28"/>
+          <w:szCs w:val="28"/>
+        </w:rPr>
+        <w:br/>
+      </w:r>
+      <w:r>
+        <w:rPr>
+          <w:rFonts w:ascii="Avenir Book" w:hAnsi="Avenir Book"/>
+          <w:noProof/>
           <w:sz w:val="32"/>
           <w:szCs w:val="32"/>
         </w:rPr>
-      </w:pPr>
-      <w:r>
-        <w:rPr>
-          <w:rFonts w:ascii="Avenir Book" w:hAnsi="Avenir Book"/>
-          <w:sz w:val="32"/>
-          <w:szCs w:val="32"/>
-        </w:rPr>
-        <w:br w:type="page"/>
-      </w:r>
+        <w:drawing>
+          <wp:inline distT="0" distB="0" distL="0" distR="0" wp14:anchorId="5D9EBFD4" wp14:editId="2E3214E3">
+            <wp:extent cx="5036635" cy="2266397"/>
+            <wp:effectExtent l="0" t="0" r="0" b="0"/>
+            <wp:docPr id="1" name="Picture 1"/>
+            <wp:cNvGraphicFramePr>
+              <a:graphicFrameLocks xmlns:a="http://schemas.openxmlformats.org/drawingml/2006/main" noChangeAspect="1"/>
+            </wp:cNvGraphicFramePr>
+            <a:graphic xmlns:a="http://schemas.openxmlformats.org/drawingml/2006/main">
+              <a:graphicData uri="http://schemas.openxmlformats.org/drawingml/2006/picture">
+                <pic:pic xmlns:pic="http://schemas.openxmlformats.org/drawingml/2006/picture">
+                  <pic:nvPicPr>
+                    <pic:cNvPr id="1" name="Blank Diagram.png"/>
+                    <pic:cNvPicPr/>
+                  </pic:nvPicPr>
+                  <pic:blipFill rotWithShape="1">
+                    <a:blip r:embed="rId7">
+                      <a:extLst>
+                        <a:ext uri="{28A0092B-C50C-407E-A947-70E740481C1C}">
+                          <a14:useLocalDpi xmlns:a14="http://schemas.microsoft.com/office/drawing/2010/main" val="0"/>
+                        </a:ext>
+                      </a:extLst>
+                    </a:blip>
+                    <a:srcRect t="19378"/>
+                    <a:stretch/>
+                  </pic:blipFill>
+                  <pic:spPr bwMode="auto">
+                    <a:xfrm>
+                      <a:off x="0" y="0"/>
+                      <a:ext cx="5040616" cy="2268188"/>
+                    </a:xfrm>
+                    <a:prstGeom prst="rect">
+                      <a:avLst/>
+                    </a:prstGeom>
+                    <a:ln>
+                      <a:noFill/>
+                    </a:ln>
+                    <a:extLst>
+                      <a:ext uri="{53640926-AAD7-44D8-BBD7-CCE9431645EC}">
+                        <a14:shadowObscured xmlns:a14="http://schemas.microsoft.com/office/drawing/2010/main"/>
+                      </a:ext>
+                    </a:extLst>
+                  </pic:spPr>
+                </pic:pic>
+              </a:graphicData>
+            </a:graphic>
+          </wp:inline>
+        </w:drawing>
+      </w:r>
+    </w:p>
+    <w:p>
+      <w:pPr>
+        <w:pStyle w:val="ListParagraph"/>
+        <w:numPr>
+          <w:ilvl w:val="2"/>
+          <w:numId w:val="5"/>
+        </w:numPr>
+        <w:spacing w:line="276" w:lineRule="auto"/>
+        <w:rPr>
+          <w:rFonts w:ascii="Avenir Book" w:hAnsi="Avenir Book"/>
+          <w:sz w:val="22"/>
+          <w:szCs w:val="22"/>
+        </w:rPr>
+      </w:pPr>
+      <w:proofErr w:type="spellStart"/>
+      <w:r>
+        <w:rPr>
+          <w:rFonts w:ascii="Avenir Book" w:hAnsi="Avenir Book"/>
+          <w:sz w:val="22"/>
+          <w:szCs w:val="22"/>
+        </w:rPr>
+        <w:t>Car</w:t>
+      </w:r>
+      <w:r>
+        <w:rPr>
+          <w:rFonts w:ascii="Avenir Book" w:hAnsi="Avenir Book"/>
+          <w:sz w:val="22"/>
+          <w:szCs w:val="22"/>
+        </w:rPr>
+        <w:t>dGame</w:t>
+      </w:r>
+      <w:proofErr w:type="spellEnd"/>
+      <w:r>
+        <w:rPr>
+          <w:rFonts w:ascii="Avenir Book" w:hAnsi="Avenir Book"/>
+          <w:sz w:val="22"/>
+          <w:szCs w:val="22"/>
+        </w:rPr>
+        <w:t>: contains methods and implementation common across card games, including if I were to make new games</w:t>
+      </w:r>
+    </w:p>
+    <w:p>
+      <w:pPr>
+        <w:pStyle w:val="ListParagraph"/>
+        <w:numPr>
+          <w:ilvl w:val="3"/>
+          <w:numId w:val="5"/>
+        </w:numPr>
+        <w:spacing w:line="276" w:lineRule="auto"/>
+        <w:rPr>
+          <w:rFonts w:ascii="Avenir Book" w:hAnsi="Avenir Book"/>
+          <w:sz w:val="22"/>
+          <w:szCs w:val="22"/>
+        </w:rPr>
+      </w:pPr>
+      <w:r>
+        <w:rPr>
+          <w:rFonts w:ascii="Avenir Book" w:hAnsi="Avenir Book"/>
+          <w:sz w:val="22"/>
+          <w:szCs w:val="22"/>
+        </w:rPr>
+        <w:t>Invoked to create deck of cards</w:t>
+      </w:r>
+    </w:p>
+    <w:p>
+      <w:pPr>
+        <w:pStyle w:val="ListParagraph"/>
+        <w:numPr>
+          <w:ilvl w:val="2"/>
+          <w:numId w:val="5"/>
+        </w:numPr>
+        <w:spacing w:line="276" w:lineRule="auto"/>
+        <w:rPr>
+          <w:rFonts w:ascii="Avenir Book" w:hAnsi="Avenir Book"/>
+          <w:sz w:val="22"/>
+          <w:szCs w:val="22"/>
+        </w:rPr>
+      </w:pPr>
+      <w:r>
+        <w:rPr>
+          <w:rFonts w:ascii="Avenir Book" w:hAnsi="Avenir Book"/>
+          <w:sz w:val="22"/>
+          <w:szCs w:val="22"/>
+        </w:rPr>
+        <w:t>Slapjack: defines the slapjack game</w:t>
+      </w:r>
+    </w:p>
+    <w:p>
+      <w:pPr>
+        <w:pStyle w:val="ListParagraph"/>
+        <w:numPr>
+          <w:ilvl w:val="2"/>
+          <w:numId w:val="5"/>
+        </w:numPr>
+        <w:spacing w:line="276" w:lineRule="auto"/>
+        <w:rPr>
+          <w:rFonts w:ascii="Avenir Book" w:hAnsi="Avenir Book"/>
+          <w:sz w:val="22"/>
+          <w:szCs w:val="22"/>
+        </w:rPr>
+      </w:pPr>
+      <w:r>
+        <w:rPr>
+          <w:rFonts w:ascii="Avenir Book" w:hAnsi="Avenir Book"/>
+          <w:sz w:val="22"/>
+          <w:szCs w:val="22"/>
+        </w:rPr>
+        <w:t>Player: Defines a game player with cards, name, etc.</w:t>
+      </w:r>
+    </w:p>
+    <w:p>
+      <w:pPr>
+        <w:pStyle w:val="ListParagraph"/>
+        <w:numPr>
+          <w:ilvl w:val="3"/>
+          <w:numId w:val="5"/>
+        </w:numPr>
+        <w:spacing w:line="276" w:lineRule="auto"/>
+        <w:rPr>
+          <w:rFonts w:ascii="Avenir Book" w:hAnsi="Avenir Book"/>
+          <w:sz w:val="22"/>
+          <w:szCs w:val="22"/>
+        </w:rPr>
+      </w:pPr>
+      <w:r>
+        <w:rPr>
+          <w:rFonts w:ascii="Avenir Book" w:hAnsi="Avenir Book"/>
+          <w:sz w:val="22"/>
+          <w:szCs w:val="22"/>
+        </w:rPr>
+        <w:t xml:space="preserve">This is not used in </w:t>
+      </w:r>
+      <w:proofErr w:type="spellStart"/>
+      <w:r>
+        <w:rPr>
+          <w:rFonts w:ascii="Avenir Book" w:hAnsi="Avenir Book"/>
+          <w:sz w:val="22"/>
+          <w:szCs w:val="22"/>
+        </w:rPr>
+        <w:t>MagicJacques</w:t>
+      </w:r>
+      <w:proofErr w:type="spellEnd"/>
+      <w:r>
+        <w:rPr>
+          <w:rFonts w:ascii="Avenir Book" w:hAnsi="Avenir Book"/>
+          <w:sz w:val="22"/>
+          <w:szCs w:val="22"/>
+        </w:rPr>
+        <w:t xml:space="preserve"> because it is a single player game. There’s no need to track number of cards, name, etc.</w:t>
+      </w:r>
+    </w:p>
+    <w:p>
+      <w:pPr>
+        <w:pStyle w:val="ListParagraph"/>
+        <w:numPr>
+          <w:ilvl w:val="2"/>
+          <w:numId w:val="5"/>
+        </w:numPr>
+        <w:spacing w:line="276" w:lineRule="auto"/>
+        <w:rPr>
+          <w:rFonts w:ascii="Avenir Book" w:hAnsi="Avenir Book"/>
+          <w:sz w:val="22"/>
+          <w:szCs w:val="22"/>
+        </w:rPr>
+      </w:pPr>
+      <w:r>
+        <w:rPr>
+          <w:rFonts w:ascii="Avenir Book" w:hAnsi="Avenir Book"/>
+          <w:sz w:val="22"/>
+          <w:szCs w:val="22"/>
+        </w:rPr>
+        <w:t>Card: Defines a game card. Has info about name, ASCII image.</w:t>
+      </w:r>
+    </w:p>
+    <w:p>
+      <w:pPr>
+        <w:pStyle w:val="ListParagraph"/>
+        <w:numPr>
+          <w:ilvl w:val="2"/>
+          <w:numId w:val="5"/>
+        </w:numPr>
+        <w:spacing w:line="276" w:lineRule="auto"/>
+        <w:rPr>
+          <w:rFonts w:ascii="Avenir Book" w:hAnsi="Avenir Book"/>
+          <w:sz w:val="22"/>
+          <w:szCs w:val="22"/>
+        </w:rPr>
+      </w:pPr>
+      <w:r>
+        <w:rPr>
+          <w:rFonts w:ascii="Avenir Book" w:hAnsi="Avenir Book"/>
+          <w:sz w:val="22"/>
+          <w:szCs w:val="22"/>
+        </w:rPr>
+        <w:t xml:space="preserve">Magic Jacques: defines the </w:t>
+      </w:r>
+      <w:proofErr w:type="spellStart"/>
+      <w:r>
+        <w:rPr>
+          <w:rFonts w:ascii="Avenir Book" w:hAnsi="Avenir Book"/>
+          <w:sz w:val="22"/>
+          <w:szCs w:val="22"/>
+        </w:rPr>
+        <w:t>MagicJacques</w:t>
+      </w:r>
+      <w:proofErr w:type="spellEnd"/>
+      <w:r>
+        <w:rPr>
+          <w:rFonts w:ascii="Avenir Book" w:hAnsi="Avenir Book"/>
+          <w:sz w:val="22"/>
+          <w:szCs w:val="22"/>
+        </w:rPr>
+        <w:t xml:space="preserve"> game</w:t>
+      </w:r>
+      <w:r>
+        <w:rPr>
+          <w:rFonts w:ascii="Avenir Book" w:hAnsi="Avenir Book"/>
+          <w:sz w:val="22"/>
+          <w:szCs w:val="22"/>
+        </w:rPr>
+        <w:br/>
+      </w:r>
+    </w:p>
+    <w:p>
+      <w:pPr>
+        <w:pStyle w:val="ListParagraph"/>
+        <w:numPr>
+          <w:ilvl w:val="1"/>
+          <w:numId w:val="5"/>
+        </w:numPr>
+        <w:spacing w:line="276" w:lineRule="auto"/>
+        <w:rPr>
+          <w:rFonts w:ascii="Avenir Book" w:hAnsi="Avenir Book"/>
+          <w:sz w:val="28"/>
+          <w:szCs w:val="28"/>
+        </w:rPr>
+      </w:pPr>
+      <w:r>
+        <w:rPr>
+          <w:rFonts w:ascii="Avenir Book" w:hAnsi="Avenir Book"/>
+          <w:sz w:val="28"/>
+          <w:szCs w:val="28"/>
+        </w:rPr>
+        <w:t>Data Structures</w:t>
+      </w:r>
+    </w:p>
+    <w:p>
+      <w:pPr>
+        <w:pStyle w:val="ListParagraph"/>
+        <w:numPr>
+          <w:ilvl w:val="2"/>
+          <w:numId w:val="5"/>
+        </w:numPr>
+        <w:spacing w:line="276" w:lineRule="auto"/>
+        <w:rPr>
+          <w:rFonts w:ascii="Avenir Book" w:hAnsi="Avenir Book"/>
+          <w:sz w:val="22"/>
+          <w:szCs w:val="22"/>
+        </w:rPr>
+      </w:pPr>
+      <w:r>
+        <w:rPr>
+          <w:rFonts w:ascii="Avenir Book" w:hAnsi="Avenir Book"/>
+          <w:sz w:val="22"/>
+          <w:szCs w:val="22"/>
+        </w:rPr>
+        <w:t>Magic</w:t>
+      </w:r>
+      <w:r>
+        <w:rPr>
+          <w:rFonts w:ascii="Avenir Book" w:hAnsi="Avenir Book"/>
+          <w:sz w:val="22"/>
+          <w:szCs w:val="22"/>
+        </w:rPr>
+        <w:t xml:space="preserve"> Jacques uses no data structures</w:t>
+      </w:r>
+    </w:p>
+    <w:p>
+      <w:pPr>
+        <w:pStyle w:val="ListParagraph"/>
+        <w:numPr>
+          <w:ilvl w:val="2"/>
+          <w:numId w:val="5"/>
+        </w:numPr>
+        <w:spacing w:line="276" w:lineRule="auto"/>
+        <w:rPr>
+          <w:rFonts w:ascii="Avenir Book" w:hAnsi="Avenir Book"/>
+          <w:sz w:val="22"/>
+          <w:szCs w:val="22"/>
+        </w:rPr>
+      </w:pPr>
+      <w:r>
+        <w:rPr>
+          <w:rFonts w:ascii="Avenir Book" w:hAnsi="Avenir Book"/>
+          <w:sz w:val="22"/>
+          <w:szCs w:val="22"/>
+        </w:rPr>
+        <w:t xml:space="preserve">Slapjack uses a Stack to contain each player’s cards and an </w:t>
+      </w:r>
+      <w:proofErr w:type="spellStart"/>
+      <w:r>
+        <w:rPr>
+          <w:rFonts w:ascii="Avenir Book" w:hAnsi="Avenir Book"/>
+          <w:sz w:val="22"/>
+          <w:szCs w:val="22"/>
+        </w:rPr>
+        <w:t>ArrayList</w:t>
+      </w:r>
+      <w:proofErr w:type="spellEnd"/>
+      <w:r>
+        <w:rPr>
+          <w:rFonts w:ascii="Avenir Book" w:hAnsi="Avenir Book"/>
+          <w:sz w:val="22"/>
+          <w:szCs w:val="22"/>
+        </w:rPr>
+        <w:t xml:space="preserve"> to contain the pile of cards in the center.</w:t>
+      </w:r>
+    </w:p>
+    <w:p>
+      <w:pPr>
+        <w:pStyle w:val="ListParagraph"/>
+        <w:numPr>
+          <w:ilvl w:val="1"/>
+          <w:numId w:val="5"/>
+        </w:numPr>
+        <w:spacing w:line="276" w:lineRule="auto"/>
+        <w:rPr>
+          <w:rFonts w:ascii="Avenir Book" w:hAnsi="Avenir Book"/>
+          <w:sz w:val="28"/>
+          <w:szCs w:val="28"/>
+        </w:rPr>
+      </w:pPr>
+      <w:r>
+        <w:rPr>
+          <w:rFonts w:ascii="Avenir Book" w:hAnsi="Avenir Book"/>
+          <w:sz w:val="28"/>
+          <w:szCs w:val="28"/>
+        </w:rPr>
+        <w:t>Algorithm Choices</w:t>
+      </w:r>
+      <w:r>
+        <w:rPr>
+          <w:rFonts w:ascii="Avenir Book" w:hAnsi="Avenir Book"/>
+          <w:sz w:val="28"/>
+          <w:szCs w:val="28"/>
+        </w:rPr>
+        <w:t>/Code Factoring</w:t>
+      </w:r>
+    </w:p>
+    <w:p>
+      <w:pPr>
+        <w:pStyle w:val="ListParagraph"/>
+        <w:numPr>
+          <w:ilvl w:val="2"/>
+          <w:numId w:val="5"/>
+        </w:numPr>
+        <w:spacing w:line="276" w:lineRule="auto"/>
+        <w:rPr>
+          <w:rFonts w:ascii="Avenir Book" w:hAnsi="Avenir Book"/>
+          <w:sz w:val="22"/>
+          <w:szCs w:val="22"/>
+        </w:rPr>
+      </w:pPr>
+      <w:r>
+        <w:rPr>
+          <w:rFonts w:ascii="Avenir Book" w:hAnsi="Avenir Book"/>
+          <w:sz w:val="22"/>
+          <w:szCs w:val="22"/>
+        </w:rPr>
+        <w:t>Slapjack</w:t>
+      </w:r>
+      <w:r>
+        <w:rPr>
+          <w:rFonts w:ascii="Avenir Book" w:hAnsi="Avenir Book"/>
+          <w:sz w:val="22"/>
+          <w:szCs w:val="22"/>
+        </w:rPr>
+        <w:t xml:space="preserve"> uses no “special” algorithms, but is cleanly factored to reduce repetition at every stage. </w:t>
+      </w:r>
+      <w:r>
+        <w:rPr>
+          <w:rFonts w:ascii="Avenir Book" w:hAnsi="Avenir Book"/>
+          <w:sz w:val="22"/>
+          <w:szCs w:val="22"/>
+        </w:rPr>
+        <w:br/>
+      </w:r>
+    </w:p>
+    <w:p>
+      <w:pPr>
+        <w:pStyle w:val="ListParagraph"/>
+        <w:spacing w:line="276" w:lineRule="auto"/>
+        <w:ind w:left="2160"/>
+        <w:rPr>
+          <w:rFonts w:ascii="Avenir Book" w:hAnsi="Avenir Book"/>
+          <w:sz w:val="22"/>
+          <w:szCs w:val="22"/>
+        </w:rPr>
+      </w:pPr>
+      <w:r>
+        <w:rPr>
+          <w:rFonts w:ascii="Avenir Book" w:hAnsi="Avenir Book"/>
+          <w:sz w:val="22"/>
+          <w:szCs w:val="22"/>
+        </w:rPr>
+        <w:t>At each round:</w:t>
+      </w:r>
+    </w:p>
+    <w:p>
+      <w:pPr>
+        <w:pStyle w:val="ListParagraph"/>
+        <w:numPr>
+          <w:ilvl w:val="0"/>
+          <w:numId w:val="10"/>
+        </w:numPr>
+        <w:spacing w:line="276" w:lineRule="auto"/>
+        <w:rPr>
+          <w:rFonts w:ascii="Avenir Book" w:hAnsi="Avenir Book"/>
+          <w:sz w:val="22"/>
+          <w:szCs w:val="22"/>
+        </w:rPr>
+      </w:pPr>
+      <w:r>
+        <w:rPr>
+          <w:rFonts w:ascii="Avenir Book" w:hAnsi="Avenir Book"/>
+          <w:sz w:val="22"/>
+          <w:szCs w:val="22"/>
+        </w:rPr>
+        <w:t>Code puts down the next player’s card, increasing the pile size</w:t>
+      </w:r>
+    </w:p>
+    <w:p>
+      <w:pPr>
+        <w:pStyle w:val="ListParagraph"/>
+        <w:numPr>
+          <w:ilvl w:val="1"/>
+          <w:numId w:val="10"/>
+        </w:numPr>
+        <w:spacing w:line="276" w:lineRule="auto"/>
+        <w:rPr>
+          <w:rFonts w:ascii="Avenir Book" w:hAnsi="Avenir Book"/>
+          <w:sz w:val="22"/>
+          <w:szCs w:val="22"/>
+        </w:rPr>
+      </w:pPr>
+      <w:r>
+        <w:rPr>
+          <w:rFonts w:ascii="Avenir Book" w:hAnsi="Avenir Book"/>
+          <w:sz w:val="22"/>
+          <w:szCs w:val="22"/>
+        </w:rPr>
+        <w:lastRenderedPageBreak/>
+        <w:t>Pulls the top card from player’s Stack of cards and appends to common pile</w:t>
+      </w:r>
+    </w:p>
+    <w:p>
+      <w:pPr>
+        <w:pStyle w:val="ListParagraph"/>
+        <w:numPr>
+          <w:ilvl w:val="0"/>
+          <w:numId w:val="10"/>
+        </w:numPr>
+        <w:spacing w:line="276" w:lineRule="auto"/>
+        <w:rPr>
+          <w:rFonts w:ascii="Avenir Book" w:hAnsi="Avenir Book"/>
+          <w:sz w:val="22"/>
+          <w:szCs w:val="22"/>
+        </w:rPr>
+      </w:pPr>
+      <w:r>
+        <w:rPr>
+          <w:rFonts w:ascii="Avenir Book" w:hAnsi="Avenir Book"/>
+          <w:sz w:val="22"/>
+          <w:szCs w:val="22"/>
+        </w:rPr>
+        <w:t>Times the user’s response (pass/slap)</w:t>
+      </w:r>
+    </w:p>
+    <w:p>
+      <w:pPr>
+        <w:pStyle w:val="ListParagraph"/>
+        <w:numPr>
+          <w:ilvl w:val="1"/>
+          <w:numId w:val="10"/>
+        </w:numPr>
+        <w:spacing w:line="276" w:lineRule="auto"/>
+        <w:rPr>
+          <w:rFonts w:ascii="Avenir Book" w:hAnsi="Avenir Book"/>
+          <w:sz w:val="22"/>
+          <w:szCs w:val="22"/>
+        </w:rPr>
+      </w:pPr>
+      <w:r>
+        <w:rPr>
+          <w:rFonts w:ascii="Avenir Book" w:hAnsi="Avenir Book"/>
+          <w:sz w:val="22"/>
+          <w:szCs w:val="22"/>
+        </w:rPr>
+        <w:t>If the user slapped within time and the card is a Jack, transfer pile to their deck</w:t>
+      </w:r>
+    </w:p>
+    <w:p>
+      <w:pPr>
+        <w:pStyle w:val="ListParagraph"/>
+        <w:numPr>
+          <w:ilvl w:val="1"/>
+          <w:numId w:val="10"/>
+        </w:numPr>
+        <w:spacing w:line="276" w:lineRule="auto"/>
+        <w:rPr>
+          <w:rFonts w:ascii="Avenir Book" w:hAnsi="Avenir Book"/>
+          <w:sz w:val="22"/>
+          <w:szCs w:val="22"/>
+        </w:rPr>
+      </w:pPr>
+      <w:r>
+        <w:rPr>
+          <w:rFonts w:ascii="Avenir Book" w:hAnsi="Avenir Book"/>
+          <w:sz w:val="22"/>
+          <w:szCs w:val="22"/>
+        </w:rPr>
+        <w:t>If the user slapped too late and the card is a Jack, CPU gets the pile</w:t>
+      </w:r>
+    </w:p>
+    <w:p>
+      <w:pPr>
+        <w:pStyle w:val="ListParagraph"/>
+        <w:numPr>
+          <w:ilvl w:val="1"/>
+          <w:numId w:val="10"/>
+        </w:numPr>
+        <w:spacing w:line="276" w:lineRule="auto"/>
+        <w:rPr>
+          <w:rFonts w:ascii="Avenir Book" w:hAnsi="Avenir Book"/>
+          <w:sz w:val="22"/>
+          <w:szCs w:val="22"/>
+        </w:rPr>
+      </w:pPr>
+      <w:r>
+        <w:rPr>
+          <w:rFonts w:ascii="Avenir Book" w:hAnsi="Avenir Book"/>
+          <w:sz w:val="22"/>
+          <w:szCs w:val="22"/>
+        </w:rPr>
+        <w:t>If the user slapped and the card is not a Jack, CPU gets the pile</w:t>
+      </w:r>
+    </w:p>
+    <w:p>
+      <w:pPr>
+        <w:pStyle w:val="ListParagraph"/>
+        <w:numPr>
+          <w:ilvl w:val="1"/>
+          <w:numId w:val="10"/>
+        </w:numPr>
+        <w:spacing w:line="276" w:lineRule="auto"/>
+        <w:rPr>
+          <w:rFonts w:ascii="Avenir Book" w:hAnsi="Avenir Book"/>
+          <w:sz w:val="22"/>
+          <w:szCs w:val="22"/>
+        </w:rPr>
+      </w:pPr>
+      <w:r>
+        <w:rPr>
+          <w:rFonts w:ascii="Avenir Book" w:hAnsi="Avenir Book"/>
+          <w:sz w:val="22"/>
+          <w:szCs w:val="22"/>
+        </w:rPr>
+        <w:t>If the user did not slap but the card is a Jack, CPU gets the pile</w:t>
+      </w:r>
+    </w:p>
+    <w:p>
+      <w:pPr>
+        <w:pStyle w:val="ListParagraph"/>
+        <w:numPr>
+          <w:ilvl w:val="1"/>
+          <w:numId w:val="10"/>
+        </w:numPr>
+        <w:spacing w:line="276" w:lineRule="auto"/>
+        <w:rPr>
+          <w:rFonts w:ascii="Avenir Book" w:hAnsi="Avenir Book"/>
+          <w:sz w:val="22"/>
+          <w:szCs w:val="22"/>
+        </w:rPr>
+      </w:pPr>
+      <w:r>
+        <w:rPr>
+          <w:rFonts w:ascii="Avenir Book" w:hAnsi="Avenir Book"/>
+          <w:sz w:val="22"/>
+          <w:szCs w:val="22"/>
+        </w:rPr>
+        <w:t>Print number of cards for each player</w:t>
+      </w:r>
+    </w:p>
+    <w:p>
+      <w:pPr>
+        <w:pStyle w:val="ListParagraph"/>
+        <w:numPr>
+          <w:ilvl w:val="0"/>
+          <w:numId w:val="10"/>
+        </w:numPr>
+        <w:spacing w:line="276" w:lineRule="auto"/>
+        <w:rPr>
+          <w:rFonts w:ascii="Avenir Book" w:hAnsi="Avenir Book"/>
+          <w:sz w:val="22"/>
+          <w:szCs w:val="22"/>
+        </w:rPr>
+      </w:pPr>
+      <w:r>
+        <w:rPr>
+          <w:rFonts w:ascii="Avenir Book" w:hAnsi="Avenir Book"/>
+          <w:sz w:val="22"/>
+          <w:szCs w:val="22"/>
+        </w:rPr>
+        <w:t>Change the current player and repeat</w:t>
+      </w:r>
+    </w:p>
+    <w:p>
+      <w:pPr>
+        <w:pStyle w:val="ListParagraph"/>
+        <w:numPr>
+          <w:ilvl w:val="2"/>
+          <w:numId w:val="5"/>
+        </w:numPr>
+        <w:spacing w:line="276" w:lineRule="auto"/>
+        <w:rPr>
+          <w:rFonts w:ascii="Avenir Book" w:hAnsi="Avenir Book"/>
+          <w:sz w:val="22"/>
+          <w:szCs w:val="22"/>
+        </w:rPr>
+      </w:pPr>
+      <w:r>
+        <w:rPr>
+          <w:rFonts w:ascii="Avenir Book" w:hAnsi="Avenir Book"/>
+          <w:sz w:val="22"/>
+          <w:szCs w:val="22"/>
+        </w:rPr>
+        <w:t xml:space="preserve">Magic Jacques uses a “stage” sequential code flow. Most of the code is defining the story for the game and checking user inputs against “correct” moves. The most common function is </w:t>
+      </w:r>
+      <w:proofErr w:type="spellStart"/>
+      <w:r>
+        <w:rPr>
+          <w:rFonts w:ascii="Avenir Book" w:hAnsi="Avenir Book"/>
+          <w:sz w:val="22"/>
+          <w:szCs w:val="22"/>
+        </w:rPr>
+        <w:t>lineOut</w:t>
+      </w:r>
+      <w:proofErr w:type="spellEnd"/>
+      <w:r>
+        <w:rPr>
+          <w:rFonts w:ascii="Avenir Book" w:hAnsi="Avenir Book"/>
+          <w:sz w:val="22"/>
+          <w:szCs w:val="22"/>
+        </w:rPr>
+        <w:t>(), which prints the next line of the game, sets the hint, and sets all the possible options.</w:t>
+      </w:r>
+    </w:p>
+    <w:p>
+      <w:pPr>
+        <w:spacing w:line="276" w:lineRule="auto"/>
+        <w:rPr>
+          <w:rFonts w:ascii="Avenir Book" w:hAnsi="Avenir Book"/>
+          <w:sz w:val="22"/>
+          <w:szCs w:val="22"/>
+        </w:rPr>
+      </w:pPr>
     </w:p>
     <w:p>
       <w:pPr>
@@ -1146,23 +1971,470 @@
         <w:spacing w:line="276" w:lineRule="auto"/>
         <w:rPr>
           <w:rFonts w:ascii="Avenir Book" w:hAnsi="Avenir Book"/>
+          <w:sz w:val="22"/>
+          <w:szCs w:val="22"/>
+        </w:rPr>
+      </w:pPr>
+      <w:r>
+        <w:rPr>
+          <w:rFonts w:ascii="Avenir Book" w:hAnsi="Avenir Book"/>
           <w:sz w:val="32"/>
           <w:szCs w:val="32"/>
         </w:rPr>
-      </w:pPr>
-      <w:r>
-        <w:rPr>
-          <w:rFonts w:ascii="Avenir Book" w:hAnsi="Avenir Book"/>
-          <w:sz w:val="32"/>
-          <w:szCs w:val="32"/>
+        <w:t>Edge Cases</w:t>
+      </w:r>
+    </w:p>
+    <w:p>
+      <w:pPr>
+        <w:pStyle w:val="ListParagraph"/>
+        <w:numPr>
+          <w:ilvl w:val="1"/>
+          <w:numId w:val="5"/>
+        </w:numPr>
+        <w:spacing w:line="276" w:lineRule="auto"/>
+        <w:rPr>
+          <w:rFonts w:ascii="Avenir Book" w:hAnsi="Avenir Book"/>
+          <w:sz w:val="22"/>
+          <w:szCs w:val="22"/>
+        </w:rPr>
+      </w:pPr>
+      <w:r>
+        <w:rPr>
+          <w:rFonts w:ascii="Avenir Book" w:hAnsi="Avenir Book"/>
+          <w:sz w:val="22"/>
+          <w:szCs w:val="22"/>
+        </w:rPr>
+        <w:t>Slapjack</w:t>
+      </w:r>
+    </w:p>
+    <w:p>
+      <w:pPr>
+        <w:pStyle w:val="ListParagraph"/>
+        <w:numPr>
+          <w:ilvl w:val="2"/>
+          <w:numId w:val="5"/>
+        </w:numPr>
+        <w:spacing w:line="276" w:lineRule="auto"/>
+        <w:rPr>
+          <w:rFonts w:ascii="Avenir Book" w:hAnsi="Avenir Book"/>
+          <w:b/>
+          <w:bCs/>
+          <w:sz w:val="22"/>
+          <w:szCs w:val="22"/>
+        </w:rPr>
+      </w:pPr>
+      <w:r>
+        <w:rPr>
+          <w:rFonts w:ascii="Avenir Book" w:hAnsi="Avenir Book"/>
+          <w:b/>
+          <w:bCs/>
+          <w:sz w:val="22"/>
+          <w:szCs w:val="22"/>
+        </w:rPr>
+        <w:t>English</w:t>
+      </w:r>
+    </w:p>
+    <w:p>
+      <w:pPr>
+        <w:pStyle w:val="ListParagraph"/>
+        <w:spacing w:line="276" w:lineRule="auto"/>
+        <w:ind w:left="2160"/>
+        <w:rPr>
+          <w:rFonts w:ascii="Avenir Book" w:hAnsi="Avenir Book"/>
+          <w:sz w:val="22"/>
+          <w:szCs w:val="22"/>
+        </w:rPr>
+      </w:pPr>
+      <w:r>
+        <w:rPr>
+          <w:rFonts w:ascii="Avenir Book" w:hAnsi="Avenir Book"/>
+          <w:sz w:val="22"/>
+          <w:szCs w:val="22"/>
+        </w:rPr>
+        <w:t>In effort to reduce code repetition, the same functions are used to print updates. However, the English language has specific syntax that depends on the noun. For example:</w:t>
+      </w:r>
+    </w:p>
+    <w:p>
+      <w:pPr>
+        <w:pStyle w:val="ListParagraph"/>
+        <w:numPr>
+          <w:ilvl w:val="3"/>
+          <w:numId w:val="5"/>
+        </w:numPr>
+        <w:spacing w:line="276" w:lineRule="auto"/>
+        <w:rPr>
+          <w:rFonts w:ascii="Avenir Book" w:hAnsi="Avenir Book"/>
+          <w:sz w:val="22"/>
+          <w:szCs w:val="22"/>
+        </w:rPr>
+      </w:pPr>
+      <w:r>
+        <w:rPr>
+          <w:rFonts w:ascii="Avenir Book" w:hAnsi="Avenir Book"/>
+          <w:sz w:val="22"/>
+          <w:szCs w:val="22"/>
+        </w:rPr>
+        <w:t xml:space="preserve">“CPU </w:t>
+      </w:r>
+      <w:r>
+        <w:rPr>
+          <w:rFonts w:ascii="Avenir Book" w:hAnsi="Avenir Book"/>
+          <w:b/>
+          <w:bCs/>
+          <w:sz w:val="22"/>
+          <w:szCs w:val="22"/>
+        </w:rPr>
+        <w:t>puts</w:t>
+      </w:r>
+      <w:r>
+        <w:rPr>
+          <w:rFonts w:ascii="Avenir Book" w:hAnsi="Avenir Book"/>
+          <w:sz w:val="22"/>
+          <w:szCs w:val="22"/>
+        </w:rPr>
+        <w:t xml:space="preserve"> down one </w:t>
+      </w:r>
+      <w:r>
+        <w:rPr>
+          <w:rFonts w:ascii="Avenir Book" w:hAnsi="Avenir Book"/>
+          <w:sz w:val="22"/>
+          <w:szCs w:val="22"/>
+        </w:rPr>
+        <w:t>card</w:t>
+      </w:r>
+      <w:r>
+        <w:rPr>
+          <w:rFonts w:ascii="Avenir Book" w:hAnsi="Avenir Book"/>
+          <w:sz w:val="22"/>
+          <w:szCs w:val="22"/>
+        </w:rPr>
+        <w:t xml:space="preserve"> and </w:t>
+      </w:r>
+      <w:r>
+        <w:rPr>
+          <w:rFonts w:ascii="Avenir Book" w:hAnsi="Avenir Book"/>
+          <w:b/>
+          <w:bCs/>
+          <w:sz w:val="22"/>
+          <w:szCs w:val="22"/>
+        </w:rPr>
+        <w:t>has</w:t>
+      </w:r>
+      <w:r>
+        <w:rPr>
+          <w:rFonts w:ascii="Avenir Book" w:hAnsi="Avenir Book"/>
+          <w:sz w:val="22"/>
+          <w:szCs w:val="22"/>
+        </w:rPr>
+        <w:t xml:space="preserve"> 1 </w:t>
+      </w:r>
+      <w:r>
+        <w:rPr>
+          <w:rFonts w:ascii="Avenir Book" w:hAnsi="Avenir Book"/>
+          <w:b/>
+          <w:bCs/>
+          <w:sz w:val="22"/>
+          <w:szCs w:val="22"/>
+        </w:rPr>
+        <w:t>card</w:t>
+      </w:r>
+      <w:r>
+        <w:rPr>
+          <w:rFonts w:ascii="Avenir Book" w:hAnsi="Avenir Book"/>
+          <w:sz w:val="22"/>
+          <w:szCs w:val="22"/>
+        </w:rPr>
+        <w:t xml:space="preserve"> remaining.”</w:t>
+      </w:r>
+    </w:p>
+    <w:p>
+      <w:pPr>
+        <w:pStyle w:val="ListParagraph"/>
+        <w:numPr>
+          <w:ilvl w:val="3"/>
+          <w:numId w:val="5"/>
+        </w:numPr>
+        <w:spacing w:line="276" w:lineRule="auto"/>
+        <w:rPr>
+          <w:rFonts w:ascii="Avenir Book" w:hAnsi="Avenir Book"/>
+          <w:sz w:val="22"/>
+          <w:szCs w:val="22"/>
+        </w:rPr>
+      </w:pPr>
+      <w:r>
+        <w:rPr>
+          <w:rFonts w:ascii="Avenir Book" w:hAnsi="Avenir Book"/>
+          <w:sz w:val="22"/>
+          <w:szCs w:val="22"/>
+        </w:rPr>
+        <w:t xml:space="preserve">“You </w:t>
+      </w:r>
+      <w:r>
+        <w:rPr>
+          <w:rFonts w:ascii="Avenir Book" w:hAnsi="Avenir Book"/>
+          <w:b/>
+          <w:bCs/>
+          <w:sz w:val="22"/>
+          <w:szCs w:val="22"/>
+        </w:rPr>
+        <w:t>put</w:t>
+      </w:r>
+      <w:r>
+        <w:rPr>
+          <w:rFonts w:ascii="Avenir Book" w:hAnsi="Avenir Book"/>
+          <w:sz w:val="22"/>
+          <w:szCs w:val="22"/>
+        </w:rPr>
+        <w:t xml:space="preserve"> down one card and </w:t>
+      </w:r>
+      <w:r>
+        <w:rPr>
+          <w:rFonts w:ascii="Avenir Book" w:hAnsi="Avenir Book"/>
+          <w:b/>
+          <w:bCs/>
+          <w:sz w:val="22"/>
+          <w:szCs w:val="22"/>
+        </w:rPr>
+        <w:t>have</w:t>
+      </w:r>
+      <w:r>
+        <w:rPr>
+          <w:rFonts w:ascii="Avenir Book" w:hAnsi="Avenir Book"/>
+          <w:sz w:val="22"/>
+          <w:szCs w:val="22"/>
+        </w:rPr>
+        <w:t xml:space="preserve"> 2 </w:t>
+      </w:r>
+      <w:r>
+        <w:rPr>
+          <w:rFonts w:ascii="Avenir Book" w:hAnsi="Avenir Book"/>
+          <w:b/>
+          <w:bCs/>
+          <w:sz w:val="22"/>
+          <w:szCs w:val="22"/>
+        </w:rPr>
+        <w:t>cards</w:t>
+      </w:r>
+      <w:r>
+        <w:rPr>
+          <w:rFonts w:ascii="Avenir Book" w:hAnsi="Avenir Book"/>
+          <w:sz w:val="22"/>
+          <w:szCs w:val="22"/>
+        </w:rPr>
+        <w:t xml:space="preserve"> remaining.”</w:t>
+      </w:r>
+    </w:p>
+    <w:p>
+      <w:pPr>
+        <w:spacing w:line="276" w:lineRule="auto"/>
+        <w:ind w:left="2160"/>
+        <w:rPr>
+          <w:rFonts w:ascii="Avenir Book" w:hAnsi="Avenir Book"/>
+          <w:sz w:val="22"/>
+          <w:szCs w:val="22"/>
+        </w:rPr>
+      </w:pPr>
+      <w:r>
+        <w:rPr>
+          <w:rFonts w:ascii="Avenir Book" w:hAnsi="Avenir Book"/>
+          <w:sz w:val="22"/>
+          <w:szCs w:val="22"/>
+        </w:rPr>
+        <w:t>The same function is used to print both statements, so we must check the subject and verb agreement with every print statement and set the correct tenses.</w:t>
+      </w:r>
+    </w:p>
+    <w:p>
+      <w:pPr>
+        <w:pStyle w:val="ListParagraph"/>
+        <w:numPr>
+          <w:ilvl w:val="1"/>
+          <w:numId w:val="5"/>
+        </w:numPr>
+        <w:spacing w:line="276" w:lineRule="auto"/>
+        <w:rPr>
+          <w:rFonts w:ascii="Avenir Book" w:hAnsi="Avenir Book"/>
+          <w:sz w:val="22"/>
+          <w:szCs w:val="22"/>
+        </w:rPr>
+      </w:pPr>
+      <w:r>
+        <w:rPr>
+          <w:rFonts w:ascii="Avenir Book" w:hAnsi="Avenir Book"/>
+          <w:sz w:val="22"/>
+          <w:szCs w:val="22"/>
+        </w:rPr>
+        <w:t>Magic Jacques</w:t>
+      </w:r>
+    </w:p>
+    <w:p>
+      <w:pPr>
+        <w:pStyle w:val="ListParagraph"/>
+        <w:numPr>
+          <w:ilvl w:val="2"/>
+          <w:numId w:val="5"/>
+        </w:numPr>
+        <w:spacing w:line="276" w:lineRule="auto"/>
+        <w:rPr>
+          <w:rFonts w:ascii="Avenir Book" w:hAnsi="Avenir Book"/>
+          <w:sz w:val="22"/>
+          <w:szCs w:val="22"/>
+        </w:rPr>
+      </w:pPr>
+      <w:r>
+        <w:rPr>
+          <w:rFonts w:ascii="Avenir Book" w:hAnsi="Avenir Book"/>
+          <w:b/>
+          <w:bCs/>
+          <w:sz w:val="22"/>
+          <w:szCs w:val="22"/>
+        </w:rPr>
+        <w:t>English</w:t>
+      </w:r>
+    </w:p>
+    <w:p>
+      <w:pPr>
+        <w:pStyle w:val="ListParagraph"/>
+        <w:spacing w:line="276" w:lineRule="auto"/>
+        <w:ind w:left="2160"/>
+        <w:rPr>
+          <w:rFonts w:ascii="Avenir Book" w:hAnsi="Avenir Book"/>
+          <w:sz w:val="22"/>
+          <w:szCs w:val="22"/>
+        </w:rPr>
+      </w:pPr>
+      <w:r>
+        <w:rPr>
+          <w:rFonts w:ascii="Avenir Book" w:hAnsi="Avenir Book"/>
+          <w:sz w:val="22"/>
+          <w:szCs w:val="22"/>
+        </w:rPr>
+        <w:t>Similar to Slapjack, English makes the game a bit difficult. The game allows users to enter virtually anything, and we must decide whether their input has the intention of the correct move.</w:t>
+      </w:r>
+    </w:p>
+    <w:p>
+      <w:pPr>
+        <w:pStyle w:val="ListParagraph"/>
+        <w:numPr>
+          <w:ilvl w:val="1"/>
+          <w:numId w:val="5"/>
+        </w:numPr>
+        <w:spacing w:line="276" w:lineRule="auto"/>
+        <w:rPr>
+          <w:rFonts w:ascii="Avenir Book" w:hAnsi="Avenir Book"/>
+          <w:sz w:val="22"/>
+          <w:szCs w:val="22"/>
+        </w:rPr>
+      </w:pPr>
+      <w:r>
+        <w:rPr>
+          <w:rFonts w:ascii="Avenir Book" w:hAnsi="Avenir Book"/>
+          <w:sz w:val="22"/>
+          <w:szCs w:val="22"/>
+        </w:rPr>
+        <w:t>Runtime Environment</w:t>
+      </w:r>
+    </w:p>
+    <w:p>
+      <w:pPr>
+        <w:pStyle w:val="ListParagraph"/>
+        <w:numPr>
+          <w:ilvl w:val="2"/>
+          <w:numId w:val="5"/>
+        </w:numPr>
+        <w:spacing w:line="276" w:lineRule="auto"/>
+        <w:rPr>
+          <w:rFonts w:ascii="Avenir Book" w:hAnsi="Avenir Book"/>
+          <w:sz w:val="22"/>
+          <w:szCs w:val="22"/>
+        </w:rPr>
+      </w:pPr>
+      <w:r>
+        <w:rPr>
+          <w:rFonts w:ascii="Avenir Book" w:hAnsi="Avenir Book"/>
+          <w:sz w:val="22"/>
+          <w:szCs w:val="22"/>
+        </w:rPr>
+        <w:t>Though we know we must run on a Linux machine, there are many variations. These include differences in screen sizes, resolutions, Unicode outputs, etc. The games use ASCII “images” and emojis to create a better experience, but these may not render the same across systems.</w:t>
+      </w:r>
+    </w:p>
+    <w:p>
+      <w:pPr>
+        <w:pStyle w:val="ListParagraph"/>
+        <w:numPr>
+          <w:ilvl w:val="3"/>
+          <w:numId w:val="5"/>
+        </w:numPr>
+        <w:spacing w:line="276" w:lineRule="auto"/>
+        <w:rPr>
+          <w:rFonts w:ascii="Avenir Book" w:hAnsi="Avenir Book"/>
+          <w:sz w:val="22"/>
+          <w:szCs w:val="22"/>
+        </w:rPr>
+      </w:pPr>
+      <w:r>
+        <w:rPr>
+          <w:rFonts w:ascii="Avenir Book" w:hAnsi="Avenir Book"/>
+          <w:sz w:val="22"/>
+          <w:szCs w:val="22"/>
         </w:rPr>
         <w:lastRenderedPageBreak/>
-        <w:t>Edge Cases</w:t>
-      </w:r>
+        <w:t xml:space="preserve">Screen sizes: build.sh checks screen size before it runs to make sure the </w:t>
+      </w:r>
+      <w:r>
+        <w:rPr>
+          <w:rFonts w:ascii="Avenir Book" w:hAnsi="Avenir Book"/>
+          <w:sz w:val="22"/>
+          <w:szCs w:val="22"/>
+        </w:rPr>
+        <w:t>terminal session can fit the images used in the games.</w:t>
+      </w:r>
+    </w:p>
+    <w:p>
+      <w:pPr>
+        <w:pStyle w:val="ListParagraph"/>
+        <w:numPr>
+          <w:ilvl w:val="3"/>
+          <w:numId w:val="5"/>
+        </w:numPr>
+        <w:spacing w:line="276" w:lineRule="auto"/>
+        <w:rPr>
+          <w:rFonts w:ascii="Avenir Book" w:hAnsi="Avenir Book"/>
+          <w:sz w:val="22"/>
+          <w:szCs w:val="22"/>
+        </w:rPr>
+      </w:pPr>
+      <w:r>
+        <w:rPr>
+          <w:rFonts w:ascii="Avenir Book" w:hAnsi="Avenir Book"/>
+          <w:sz w:val="22"/>
+          <w:szCs w:val="22"/>
+        </w:rPr>
+        <w:t xml:space="preserve">Emojis: </w:t>
+      </w:r>
+      <w:r>
+        <w:rPr>
+          <w:rFonts w:ascii="Avenir Book" w:hAnsi="Avenir Book"/>
+          <w:sz w:val="22"/>
+          <w:szCs w:val="22"/>
+        </w:rPr>
+        <w:t>Mac terminals support emojis</w:t>
+      </w:r>
+      <w:r>
+        <w:rPr>
+          <w:rFonts w:ascii="Avenir Book" w:hAnsi="Avenir Book"/>
+          <w:sz w:val="22"/>
+          <w:szCs w:val="22"/>
+        </w:rPr>
+        <w:t>, but other Linux systems may not. They render them as boxes with a Unicode representation. A design decision was made to display the emojis anyway, as I made the assumption the program would mostly run from Macs. In the case they run from other systems, there may simply be boxes. This is fine, because the emojis are not critical to the games (cards still have ASCII letters and numbers).</w:t>
+      </w:r>
+      <w:bookmarkStart w:id="0" w:name="_GoBack"/>
+      <w:bookmarkEnd w:id="0"/>
     </w:p>
     <w:sectPr>
+      <w:footerReference w:type="even" r:id="rId8"/>
+      <w:footerReference w:type="default" r:id="rId9"/>
       <w:pgSz w:w="12240" w:h="15840"/>
-      <w:pgMar w:top="1143" w:right="1440" w:bottom="810" w:left="1440" w:header="720" w:footer="720" w:gutter="0"/>
+      <w:pgMar w:top="846" w:right="1440" w:bottom="810" w:left="1170" w:header="720" w:footer="720" w:gutter="0"/>
       <w:cols w:space="720"/>
       <w:docGrid w:linePitch="360"/>
     </w:sectPr>
@@ -1170,13 +2442,175 @@
 </w:document>
 </file>
 
+<file path=word/endnotes.xml><?xml version="1.0" encoding="utf-8"?>
+<w:endnotes xmlns:wpc="http://schemas.microsoft.com/office/word/2010/wordprocessingCanvas" xmlns:cx="http://schemas.microsoft.com/office/drawing/2014/chartex" xmlns:cx1="http://schemas.microsoft.com/office/drawing/2015/9/8/chartex" xmlns:cx2="http://schemas.microsoft.com/office/drawing/2015/10/21/chartex" xmlns:cx3="http://schemas.microsoft.com/office/drawing/2016/5/9/chartex" xmlns:cx4="http://schemas.microsoft.com/office/drawing/2016/5/10/chartex" xmlns:cx5="http://schemas.microsoft.com/office/drawing/2016/5/11/chartex" xmlns:cx6="http://schemas.microsoft.com/office/drawing/2016/5/12/chartex" xmlns:cx7="http://schemas.microsoft.com/office/drawing/2016/5/13/chartex" xmlns:cx8="http://schemas.microsoft.com/office/drawing/2016/5/14/chartex" xmlns:mc="http://schemas.openxmlformats.org/markup-compatibility/2006" xmlns:aink="http://schemas.microsoft.com/office/drawing/2016/ink" xmlns:am3d="http://schemas.microsoft.com/office/drawing/2017/model3d" xmlns:o="urn:schemas-microsoft-com:office:office" xmlns:r="http://schemas.openxmlformats.org/officeDocument/2006/relationships" xmlns:m="http://schemas.openxmlformats.org/officeDocument/2006/math" xmlns:v="urn:schemas-microsoft-com:vml" xmlns:wp14="http://schemas.microsoft.com/office/word/2010/wordprocessingDrawing" xmlns:wp="http://schemas.openxmlformats.org/drawingml/2006/wordprocessingDrawing" xmlns:w10="urn:schemas-microsoft-com:office:word" xmlns:w="http://schemas.openxmlformats.org/wordprocessingml/2006/main" xmlns:w14="http://schemas.microsoft.com/office/word/2010/wordml" xmlns:w15="http://schemas.microsoft.com/office/word/2012/wordml" xmlns:w16cid="http://schemas.microsoft.com/office/word/2016/wordml/cid" xmlns:w16se="http://schemas.microsoft.com/office/word/2015/wordml/symex" xmlns:wpg="http://schemas.microsoft.com/office/word/2010/wordprocessingGroup" xmlns:wpi="http://schemas.microsoft.com/office/word/2010/wordprocessingInk" xmlns:wne="http://schemas.microsoft.com/office/word/2006/wordml" xmlns:wps="http://schemas.microsoft.com/office/word/2010/wordprocessingShape" mc:Ignorable="w14 w15 w16se w16cid wp14">
+  <w:endnote w:type="separator" w:id="-1">
+    <w:p>
+      <w:r>
+        <w:separator/>
+      </w:r>
+    </w:p>
+  </w:endnote>
+  <w:endnote w:type="continuationSeparator" w:id="0">
+    <w:p>
+      <w:r>
+        <w:continuationSeparator/>
+      </w:r>
+    </w:p>
+  </w:endnote>
+</w:endnotes>
+</file>
+
+<file path=word/footer1.xml><?xml version="1.0" encoding="utf-8"?>
+<w:ftr xmlns:wpc="http://schemas.microsoft.com/office/word/2010/wordprocessingCanvas" xmlns:cx="http://schemas.microsoft.com/office/drawing/2014/chartex" xmlns:cx1="http://schemas.microsoft.com/office/drawing/2015/9/8/chartex" xmlns:cx2="http://schemas.microsoft.com/office/drawing/2015/10/21/chartex" xmlns:cx3="http://schemas.microsoft.com/office/drawing/2016/5/9/chartex" xmlns:cx4="http://schemas.microsoft.com/office/drawing/2016/5/10/chartex" xmlns:cx5="http://schemas.microsoft.com/office/drawing/2016/5/11/chartex" xmlns:cx6="http://schemas.microsoft.com/office/drawing/2016/5/12/chartex" xmlns:cx7="http://schemas.microsoft.com/office/drawing/2016/5/13/chartex" xmlns:cx8="http://schemas.microsoft.com/office/drawing/2016/5/14/chartex" xmlns:mc="http://schemas.openxmlformats.org/markup-compatibility/2006" xmlns:aink="http://schemas.microsoft.com/office/drawing/2016/ink" xmlns:am3d="http://schemas.microsoft.com/office/drawing/2017/model3d" xmlns:o="urn:schemas-microsoft-com:office:office" xmlns:r="http://schemas.openxmlformats.org/officeDocument/2006/relationships" xmlns:m="http://schemas.openxmlformats.org/officeDocument/2006/math" xmlns:v="urn:schemas-microsoft-com:vml" xmlns:wp14="http://schemas.microsoft.com/office/word/2010/wordprocessingDrawing" xmlns:wp="http://schemas.openxmlformats.org/drawingml/2006/wordprocessingDrawing" xmlns:w10="urn:schemas-microsoft-com:office:word" xmlns:w="http://schemas.openxmlformats.org/wordprocessingml/2006/main" xmlns:w14="http://schemas.microsoft.com/office/word/2010/wordml" xmlns:w15="http://schemas.microsoft.com/office/word/2012/wordml" xmlns:w16cid="http://schemas.microsoft.com/office/word/2016/wordml/cid" xmlns:w16se="http://schemas.microsoft.com/office/word/2015/wordml/symex" xmlns:wpg="http://schemas.microsoft.com/office/word/2010/wordprocessingGroup" xmlns:wpi="http://schemas.microsoft.com/office/word/2010/wordprocessingInk" xmlns:wne="http://schemas.microsoft.com/office/word/2006/wordml" xmlns:wps="http://schemas.microsoft.com/office/word/2010/wordprocessingShape" mc:Ignorable="w14 w15 w16se w16cid wp14">
+  <w:sdt>
+    <w:sdtPr>
+      <w:rPr>
+        <w:rStyle w:val="PageNumber"/>
+      </w:rPr>
+      <w:id w:val="505029899"/>
+      <w:docPartObj>
+        <w:docPartGallery w:val="Page Numbers (Bottom of Page)"/>
+        <w:docPartUnique/>
+      </w:docPartObj>
+    </w:sdtPr>
+    <w:sdtContent>
+      <w:p>
+        <w:pPr>
+          <w:pStyle w:val="Footer"/>
+          <w:framePr w:wrap="none" w:vAnchor="text" w:hAnchor="margin" w:xAlign="right" w:y="1"/>
+          <w:rPr>
+            <w:rStyle w:val="PageNumber"/>
+          </w:rPr>
+        </w:pPr>
+        <w:r>
+          <w:rPr>
+            <w:rStyle w:val="PageNumber"/>
+          </w:rPr>
+          <w:fldChar w:fldCharType="begin"/>
+        </w:r>
+        <w:r>
+          <w:rPr>
+            <w:rStyle w:val="PageNumber"/>
+          </w:rPr>
+          <w:instrText xml:space="preserve"> PAGE </w:instrText>
+        </w:r>
+        <w:r>
+          <w:rPr>
+            <w:rStyle w:val="PageNumber"/>
+          </w:rPr>
+          <w:fldChar w:fldCharType="end"/>
+        </w:r>
+      </w:p>
+    </w:sdtContent>
+  </w:sdt>
+  <w:p>
+    <w:pPr>
+      <w:pStyle w:val="Footer"/>
+      <w:ind w:right="360"/>
+    </w:pPr>
+  </w:p>
+</w:ftr>
+</file>
+
+<file path=word/footer2.xml><?xml version="1.0" encoding="utf-8"?>
+<w:ftr xmlns:wpc="http://schemas.microsoft.com/office/word/2010/wordprocessingCanvas" xmlns:cx="http://schemas.microsoft.com/office/drawing/2014/chartex" xmlns:cx1="http://schemas.microsoft.com/office/drawing/2015/9/8/chartex" xmlns:cx2="http://schemas.microsoft.com/office/drawing/2015/10/21/chartex" xmlns:cx3="http://schemas.microsoft.com/office/drawing/2016/5/9/chartex" xmlns:cx4="http://schemas.microsoft.com/office/drawing/2016/5/10/chartex" xmlns:cx5="http://schemas.microsoft.com/office/drawing/2016/5/11/chartex" xmlns:cx6="http://schemas.microsoft.com/office/drawing/2016/5/12/chartex" xmlns:cx7="http://schemas.microsoft.com/office/drawing/2016/5/13/chartex" xmlns:cx8="http://schemas.microsoft.com/office/drawing/2016/5/14/chartex" xmlns:mc="http://schemas.openxmlformats.org/markup-compatibility/2006" xmlns:aink="http://schemas.microsoft.com/office/drawing/2016/ink" xmlns:am3d="http://schemas.microsoft.com/office/drawing/2017/model3d" xmlns:o="urn:schemas-microsoft-com:office:office" xmlns:r="http://schemas.openxmlformats.org/officeDocument/2006/relationships" xmlns:m="http://schemas.openxmlformats.org/officeDocument/2006/math" xmlns:v="urn:schemas-microsoft-com:vml" xmlns:wp14="http://schemas.microsoft.com/office/word/2010/wordprocessingDrawing" xmlns:wp="http://schemas.openxmlformats.org/drawingml/2006/wordprocessingDrawing" xmlns:w10="urn:schemas-microsoft-com:office:word" xmlns:w="http://schemas.openxmlformats.org/wordprocessingml/2006/main" xmlns:w14="http://schemas.microsoft.com/office/word/2010/wordml" xmlns:w15="http://schemas.microsoft.com/office/word/2012/wordml" xmlns:w16cid="http://schemas.microsoft.com/office/word/2016/wordml/cid" xmlns:w16se="http://schemas.microsoft.com/office/word/2015/wordml/symex" xmlns:wpg="http://schemas.microsoft.com/office/word/2010/wordprocessingGroup" xmlns:wpi="http://schemas.microsoft.com/office/word/2010/wordprocessingInk" xmlns:wne="http://schemas.microsoft.com/office/word/2006/wordml" xmlns:wps="http://schemas.microsoft.com/office/word/2010/wordprocessingShape" mc:Ignorable="w14 w15 w16se w16cid wp14">
+  <w:sdt>
+    <w:sdtPr>
+      <w:rPr>
+        <w:rStyle w:val="PageNumber"/>
+        <w:rFonts w:ascii="Avenir Book" w:hAnsi="Avenir Book"/>
+      </w:rPr>
+      <w:id w:val="1932013850"/>
+      <w:docPartObj>
+        <w:docPartGallery w:val="Page Numbers (Bottom of Page)"/>
+        <w:docPartUnique/>
+      </w:docPartObj>
+    </w:sdtPr>
+    <w:sdtContent>
+      <w:p>
+        <w:pPr>
+          <w:pStyle w:val="Footer"/>
+          <w:framePr w:wrap="none" w:vAnchor="text" w:hAnchor="margin" w:xAlign="right" w:y="1"/>
+          <w:rPr>
+            <w:rStyle w:val="PageNumber"/>
+            <w:rFonts w:ascii="Avenir Book" w:hAnsi="Avenir Book"/>
+          </w:rPr>
+        </w:pPr>
+        <w:r>
+          <w:rPr>
+            <w:rStyle w:val="PageNumber"/>
+            <w:rFonts w:ascii="Avenir Book" w:hAnsi="Avenir Book"/>
+          </w:rPr>
+          <w:fldChar w:fldCharType="begin"/>
+        </w:r>
+        <w:r>
+          <w:rPr>
+            <w:rStyle w:val="PageNumber"/>
+            <w:rFonts w:ascii="Avenir Book" w:hAnsi="Avenir Book"/>
+          </w:rPr>
+          <w:instrText xml:space="preserve"> PAGE </w:instrText>
+        </w:r>
+        <w:r>
+          <w:rPr>
+            <w:rStyle w:val="PageNumber"/>
+            <w:rFonts w:ascii="Avenir Book" w:hAnsi="Avenir Book"/>
+          </w:rPr>
+          <w:fldChar w:fldCharType="separate"/>
+        </w:r>
+        <w:r>
+          <w:rPr>
+            <w:rStyle w:val="PageNumber"/>
+            <w:rFonts w:ascii="Avenir Book" w:hAnsi="Avenir Book"/>
+            <w:noProof/>
+          </w:rPr>
+          <w:t>1</w:t>
+        </w:r>
+        <w:r>
+          <w:rPr>
+            <w:rStyle w:val="PageNumber"/>
+            <w:rFonts w:ascii="Avenir Book" w:hAnsi="Avenir Book"/>
+          </w:rPr>
+          <w:fldChar w:fldCharType="end"/>
+        </w:r>
+      </w:p>
+    </w:sdtContent>
+  </w:sdt>
+  <w:p>
+    <w:pPr>
+      <w:pStyle w:val="Footer"/>
+      <w:ind w:right="360"/>
+    </w:pPr>
+  </w:p>
+</w:ftr>
+</file>
+
+<file path=word/footnotes.xml><?xml version="1.0" encoding="utf-8"?>
+<w:footnotes xmlns:wpc="http://schemas.microsoft.com/office/word/2010/wordprocessingCanvas" xmlns:cx="http://schemas.microsoft.com/office/drawing/2014/chartex" xmlns:cx1="http://schemas.microsoft.com/office/drawing/2015/9/8/chartex" xmlns:cx2="http://schemas.microsoft.com/office/drawing/2015/10/21/chartex" xmlns:cx3="http://schemas.microsoft.com/office/drawing/2016/5/9/chartex" xmlns:cx4="http://schemas.microsoft.com/office/drawing/2016/5/10/chartex" xmlns:cx5="http://schemas.microsoft.com/office/drawing/2016/5/11/chartex" xmlns:cx6="http://schemas.microsoft.com/office/drawing/2016/5/12/chartex" xmlns:cx7="http://schemas.microsoft.com/office/drawing/2016/5/13/chartex" xmlns:cx8="http://schemas.microsoft.com/office/drawing/2016/5/14/chartex" xmlns:mc="http://schemas.openxmlformats.org/markup-compatibility/2006" xmlns:aink="http://schemas.microsoft.com/office/drawing/2016/ink" xmlns:am3d="http://schemas.microsoft.com/office/drawing/2017/model3d" xmlns:o="urn:schemas-microsoft-com:office:office" xmlns:r="http://schemas.openxmlformats.org/officeDocument/2006/relationships" xmlns:m="http://schemas.openxmlformats.org/officeDocument/2006/math" xmlns:v="urn:schemas-microsoft-com:vml" xmlns:wp14="http://schemas.microsoft.com/office/word/2010/wordprocessingDrawing" xmlns:wp="http://schemas.openxmlformats.org/drawingml/2006/wordprocessingDrawing" xmlns:w10="urn:schemas-microsoft-com:office:word" xmlns:w="http://schemas.openxmlformats.org/wordprocessingml/2006/main" xmlns:w14="http://schemas.microsoft.com/office/word/2010/wordml" xmlns:w15="http://schemas.microsoft.com/office/word/2012/wordml" xmlns:w16cid="http://schemas.microsoft.com/office/word/2016/wordml/cid" xmlns:w16se="http://schemas.microsoft.com/office/word/2015/wordml/symex" xmlns:wpg="http://schemas.microsoft.com/office/word/2010/wordprocessingGroup" xmlns:wpi="http://schemas.microsoft.com/office/word/2010/wordprocessingInk" xmlns:wne="http://schemas.microsoft.com/office/word/2006/wordml" xmlns:wps="http://schemas.microsoft.com/office/word/2010/wordprocessingShape" mc:Ignorable="w14 w15 w16se w16cid wp14">
+  <w:footnote w:type="separator" w:id="-1">
+    <w:p>
+      <w:r>
+        <w:separator/>
+      </w:r>
+    </w:p>
+  </w:footnote>
+  <w:footnote w:type="continuationSeparator" w:id="0">
+    <w:p>
+      <w:r>
+        <w:continuationSeparator/>
+      </w:r>
+    </w:p>
+  </w:footnote>
+</w:footnotes>
+</file>
+
 <file path=word/numbering.xml><?xml version="1.0" encoding="utf-8"?>
 <w:numbering xmlns:wpc="http://schemas.microsoft.com/office/word/2010/wordprocessingCanvas" xmlns:cx="http://schemas.microsoft.com/office/drawing/2014/chartex" xmlns:cx1="http://schemas.microsoft.com/office/drawing/2015/9/8/chartex" xmlns:cx2="http://schemas.microsoft.com/office/drawing/2015/10/21/chartex" xmlns:cx3="http://schemas.microsoft.com/office/drawing/2016/5/9/chartex" xmlns:cx4="http://schemas.microsoft.com/office/drawing/2016/5/10/chartex" xmlns:cx5="http://schemas.microsoft.com/office/drawing/2016/5/11/chartex" xmlns:cx6="http://schemas.microsoft.com/office/drawing/2016/5/12/chartex" xmlns:cx7="http://schemas.microsoft.com/office/drawing/2016/5/13/chartex" xmlns:cx8="http://schemas.microsoft.com/office/drawing/2016/5/14/chartex" xmlns:mc="http://schemas.openxmlformats.org/markup-compatibility/2006" xmlns:aink="http://schemas.microsoft.com/office/drawing/2016/ink" xmlns:am3d="http://schemas.microsoft.com/office/drawing/2017/model3d" xmlns:o="urn:schemas-microsoft-com:office:office" xmlns:r="http://schemas.openxmlformats.org/officeDocument/2006/relationships" xmlns:m="http://schemas.openxmlformats.org/officeDocument/2006/math" xmlns:v="urn:schemas-microsoft-com:vml" xmlns:wp14="http://schemas.microsoft.com/office/word/2010/wordprocessingDrawing" xmlns:wp="http://schemas.openxmlformats.org/drawingml/2006/wordprocessingDrawing" xmlns:w10="urn:schemas-microsoft-com:office:word" xmlns:w="http://schemas.openxmlformats.org/wordprocessingml/2006/main" xmlns:w14="http://schemas.microsoft.com/office/word/2010/wordml" xmlns:w15="http://schemas.microsoft.com/office/word/2012/wordml" xmlns:w16cid="http://schemas.microsoft.com/office/word/2016/wordml/cid" xmlns:w16se="http://schemas.microsoft.com/office/word/2015/wordml/symex" xmlns:wpg="http://schemas.microsoft.com/office/word/2010/wordprocessingGroup" xmlns:wpi="http://schemas.microsoft.com/office/word/2010/wordprocessingInk" xmlns:wne="http://schemas.microsoft.com/office/word/2006/wordml" xmlns:wps="http://schemas.microsoft.com/office/word/2010/wordprocessingShape" mc:Ignorable="w14 w15 w16se w16cid wp14">
   <w:abstractNum w:abstractNumId="0" w15:restartNumberingAfterBreak="0">
     <w:nsid w:val="16EC06F7"/>
     <w:multiLevelType w:val="hybridMultilevel"/>
-    <w:tmpl w:val="EA2AD4BC"/>
-    <w:lvl w:ilvl="0" w:tplc="BCC677D6">
+    <w:tmpl w:val="A90E0166"/>
+    <w:lvl w:ilvl="0" w:tplc="0C3827EC">
       <w:start w:val="1"/>
       <w:numFmt w:val="upperRoman"/>
       <w:lvlText w:val="%1."/>
@@ -1186,6 +2620,8 @@
       </w:pPr>
       <w:rPr>
         <w:rFonts w:hint="default"/>
+        <w:sz w:val="32"/>
+        <w:szCs w:val="32"/>
       </w:rPr>
     </w:lvl>
     <w:lvl w:ilvl="1" w:tplc="04090019">
@@ -1197,7 +2633,7 @@
         <w:ind w:left="1440" w:hanging="360"/>
       </w:pPr>
     </w:lvl>
-    <w:lvl w:ilvl="2" w:tplc="0409001B">
+    <w:lvl w:ilvl="2" w:tplc="E49483F0">
       <w:start w:val="1"/>
       <w:numFmt w:val="lowerRoman"/>
       <w:lvlText w:val="%3."/>
@@ -1205,8 +2641,12 @@
       <w:pPr>
         <w:ind w:left="2160" w:hanging="180"/>
       </w:pPr>
-    </w:lvl>
-    <w:lvl w:ilvl="3" w:tplc="0409000F" w:tentative="1">
+      <w:rPr>
+        <w:sz w:val="22"/>
+        <w:szCs w:val="22"/>
+      </w:rPr>
+    </w:lvl>
+    <w:lvl w:ilvl="3" w:tplc="0409000F">
       <w:start w:val="1"/>
       <w:numFmt w:val="decimal"/>
       <w:lvlText w:val="%4."/>
@@ -1215,14 +2655,16 @@
         <w:ind w:left="2880" w:hanging="360"/>
       </w:pPr>
     </w:lvl>
-    <w:lvl w:ilvl="4" w:tplc="04090019" w:tentative="1">
-      <w:start w:val="1"/>
-      <w:numFmt w:val="lowerLetter"/>
-      <w:lvlText w:val="%5."/>
+    <w:lvl w:ilvl="4" w:tplc="6FB8666C">
+      <w:numFmt w:val="bullet"/>
+      <w:lvlText w:val="-"/>
       <w:lvlJc w:val="left"/>
       <w:pPr>
         <w:ind w:left="3600" w:hanging="360"/>
       </w:pPr>
+      <w:rPr>
+        <w:rFonts w:ascii="Avenir Book" w:eastAsiaTheme="minorHAnsi" w:hAnsi="Avenir Book" w:cstheme="minorBidi" w:hint="default"/>
+      </w:rPr>
     </w:lvl>
     <w:lvl w:ilvl="5" w:tplc="0409001B" w:tentative="1">
       <w:start w:val="1"/>
@@ -1351,6 +2793,119 @@
     </w:lvl>
   </w:abstractNum>
   <w:abstractNum w:abstractNumId="2" w15:restartNumberingAfterBreak="0">
+    <w:nsid w:val="314562E3"/>
+    <w:multiLevelType w:val="hybridMultilevel"/>
+    <w:tmpl w:val="DFE03BA6"/>
+    <w:lvl w:ilvl="0" w:tplc="04090001">
+      <w:start w:val="1"/>
+      <w:numFmt w:val="bullet"/>
+      <w:lvlText w:val=""/>
+      <w:lvlJc w:val="left"/>
+      <w:pPr>
+        <w:ind w:left="2880" w:hanging="360"/>
+      </w:pPr>
+      <w:rPr>
+        <w:rFonts w:ascii="Symbol" w:hAnsi="Symbol" w:hint="default"/>
+      </w:rPr>
+    </w:lvl>
+    <w:lvl w:ilvl="1" w:tplc="04090003">
+      <w:start w:val="1"/>
+      <w:numFmt w:val="bullet"/>
+      <w:lvlText w:val="o"/>
+      <w:lvlJc w:val="left"/>
+      <w:pPr>
+        <w:ind w:left="3600" w:hanging="360"/>
+      </w:pPr>
+      <w:rPr>
+        <w:rFonts w:ascii="Courier New" w:hAnsi="Courier New" w:cs="Courier New" w:hint="default"/>
+      </w:rPr>
+    </w:lvl>
+    <w:lvl w:ilvl="2" w:tplc="04090005" w:tentative="1">
+      <w:start w:val="1"/>
+      <w:numFmt w:val="bullet"/>
+      <w:lvlText w:val=""/>
+      <w:lvlJc w:val="left"/>
+      <w:pPr>
+        <w:ind w:left="4320" w:hanging="360"/>
+      </w:pPr>
+      <w:rPr>
+        <w:rFonts w:ascii="Wingdings" w:hAnsi="Wingdings" w:hint="default"/>
+      </w:rPr>
+    </w:lvl>
+    <w:lvl w:ilvl="3" w:tplc="04090001" w:tentative="1">
+      <w:start w:val="1"/>
+      <w:numFmt w:val="bullet"/>
+      <w:lvlText w:val=""/>
+      <w:lvlJc w:val="left"/>
+      <w:pPr>
+        <w:ind w:left="5040" w:hanging="360"/>
+      </w:pPr>
+      <w:rPr>
+        <w:rFonts w:ascii="Symbol" w:hAnsi="Symbol" w:hint="default"/>
+      </w:rPr>
+    </w:lvl>
+    <w:lvl w:ilvl="4" w:tplc="04090003" w:tentative="1">
+      <w:start w:val="1"/>
+      <w:numFmt w:val="bullet"/>
+      <w:lvlText w:val="o"/>
+      <w:lvlJc w:val="left"/>
+      <w:pPr>
+        <w:ind w:left="5760" w:hanging="360"/>
+      </w:pPr>
+      <w:rPr>
+        <w:rFonts w:ascii="Courier New" w:hAnsi="Courier New" w:cs="Courier New" w:hint="default"/>
+      </w:rPr>
+    </w:lvl>
+    <w:lvl w:ilvl="5" w:tplc="04090005" w:tentative="1">
+      <w:start w:val="1"/>
+      <w:numFmt w:val="bullet"/>
+      <w:lvlText w:val=""/>
+      <w:lvlJc w:val="left"/>
+      <w:pPr>
+        <w:ind w:left="6480" w:hanging="360"/>
+      </w:pPr>
+      <w:rPr>
+        <w:rFonts w:ascii="Wingdings" w:hAnsi="Wingdings" w:hint="default"/>
+      </w:rPr>
+    </w:lvl>
+    <w:lvl w:ilvl="6" w:tplc="04090001" w:tentative="1">
+      <w:start w:val="1"/>
+      <w:numFmt w:val="bullet"/>
+      <w:lvlText w:val=""/>
+      <w:lvlJc w:val="left"/>
+      <w:pPr>
+        <w:ind w:left="7200" w:hanging="360"/>
+      </w:pPr>
+      <w:rPr>
+        <w:rFonts w:ascii="Symbol" w:hAnsi="Symbol" w:hint="default"/>
+      </w:rPr>
+    </w:lvl>
+    <w:lvl w:ilvl="7" w:tplc="04090003" w:tentative="1">
+      <w:start w:val="1"/>
+      <w:numFmt w:val="bullet"/>
+      <w:lvlText w:val="o"/>
+      <w:lvlJc w:val="left"/>
+      <w:pPr>
+        <w:ind w:left="7920" w:hanging="360"/>
+      </w:pPr>
+      <w:rPr>
+        <w:rFonts w:ascii="Courier New" w:hAnsi="Courier New" w:cs="Courier New" w:hint="default"/>
+      </w:rPr>
+    </w:lvl>
+    <w:lvl w:ilvl="8" w:tplc="04090005" w:tentative="1">
+      <w:start w:val="1"/>
+      <w:numFmt w:val="bullet"/>
+      <w:lvlText w:val=""/>
+      <w:lvlJc w:val="left"/>
+      <w:pPr>
+        <w:ind w:left="8640" w:hanging="360"/>
+      </w:pPr>
+      <w:rPr>
+        <w:rFonts w:ascii="Wingdings" w:hAnsi="Wingdings" w:hint="default"/>
+      </w:rPr>
+    </w:lvl>
+  </w:abstractNum>
+  <w:abstractNum w:abstractNumId="3" w15:restartNumberingAfterBreak="0">
     <w:nsid w:val="380D0AB8"/>
     <w:multiLevelType w:val="hybridMultilevel"/>
     <w:tmpl w:val="1376F560"/>
@@ -1439,7 +2994,7 @@
       </w:pPr>
     </w:lvl>
   </w:abstractNum>
-  <w:abstractNum w:abstractNumId="3" w15:restartNumberingAfterBreak="0">
+  <w:abstractNum w:abstractNumId="4" w15:restartNumberingAfterBreak="0">
     <w:nsid w:val="3A0D56E2"/>
     <w:multiLevelType w:val="hybridMultilevel"/>
     <w:tmpl w:val="591E4F1E"/>
@@ -1528,7 +3083,7 @@
       </w:pPr>
     </w:lvl>
   </w:abstractNum>
-  <w:abstractNum w:abstractNumId="4" w15:restartNumberingAfterBreak="0">
+  <w:abstractNum w:abstractNumId="5" w15:restartNumberingAfterBreak="0">
     <w:nsid w:val="45297A91"/>
     <w:multiLevelType w:val="hybridMultilevel"/>
     <w:tmpl w:val="1BFE4E80"/>
@@ -1617,7 +3172,7 @@
       </w:pPr>
     </w:lvl>
   </w:abstractNum>
-  <w:abstractNum w:abstractNumId="5" w15:restartNumberingAfterBreak="0">
+  <w:abstractNum w:abstractNumId="6" w15:restartNumberingAfterBreak="0">
     <w:nsid w:val="52DE5F6C"/>
     <w:multiLevelType w:val="hybridMultilevel"/>
     <w:tmpl w:val="4ADAFB3C"/>
@@ -1706,7 +3261,7 @@
       </w:pPr>
     </w:lvl>
   </w:abstractNum>
-  <w:abstractNum w:abstractNumId="6" w15:restartNumberingAfterBreak="0">
+  <w:abstractNum w:abstractNumId="7" w15:restartNumberingAfterBreak="0">
     <w:nsid w:val="5B784A55"/>
     <w:multiLevelType w:val="hybridMultilevel"/>
     <w:tmpl w:val="9342C5F8"/>
@@ -1795,7 +3350,7 @@
       </w:pPr>
     </w:lvl>
   </w:abstractNum>
-  <w:abstractNum w:abstractNumId="7" w15:restartNumberingAfterBreak="0">
+  <w:abstractNum w:abstractNumId="8" w15:restartNumberingAfterBreak="0">
     <w:nsid w:val="67A322F1"/>
     <w:multiLevelType w:val="multilevel"/>
     <w:tmpl w:val="EA2AD4BC"/>
@@ -1884,7 +3439,7 @@
       </w:pPr>
     </w:lvl>
   </w:abstractNum>
-  <w:abstractNum w:abstractNumId="8" w15:restartNumberingAfterBreak="0">
+  <w:abstractNum w:abstractNumId="9" w15:restartNumberingAfterBreak="0">
     <w:nsid w:val="7B082A6C"/>
     <w:multiLevelType w:val="hybridMultilevel"/>
     <w:tmpl w:val="9462DC00"/>
@@ -1974,31 +3529,34 @@
     </w:lvl>
   </w:abstractNum>
   <w:num w:numId="1">
+    <w:abstractNumId w:val="5"/>
+  </w:num>
+  <w:num w:numId="2">
+    <w:abstractNumId w:val="3"/>
+  </w:num>
+  <w:num w:numId="3">
     <w:abstractNumId w:val="4"/>
   </w:num>
-  <w:num w:numId="2">
-    <w:abstractNumId w:val="2"/>
-  </w:num>
-  <w:num w:numId="3">
-    <w:abstractNumId w:val="3"/>
-  </w:num>
   <w:num w:numId="4">
-    <w:abstractNumId w:val="6"/>
+    <w:abstractNumId w:val="7"/>
   </w:num>
   <w:num w:numId="5">
     <w:abstractNumId w:val="0"/>
   </w:num>
   <w:num w:numId="6">
-    <w:abstractNumId w:val="7"/>
+    <w:abstractNumId w:val="8"/>
   </w:num>
   <w:num w:numId="7">
-    <w:abstractNumId w:val="5"/>
+    <w:abstractNumId w:val="6"/>
   </w:num>
   <w:num w:numId="8">
     <w:abstractNumId w:val="1"/>
   </w:num>
   <w:num w:numId="9">
-    <w:abstractNumId w:val="8"/>
+    <w:abstractNumId w:val="9"/>
+  </w:num>
+  <w:num w:numId="10">
+    <w:abstractNumId w:val="2"/>
   </w:num>
 </w:numbering>
 </file>
@@ -2122,6 +3680,7 @@
     <w:lsdException w:name="HTML Sample" w:semiHidden="1" w:unhideWhenUsed="1"/>
     <w:lsdException w:name="HTML Typewriter" w:semiHidden="1" w:unhideWhenUsed="1"/>
     <w:lsdException w:name="HTML Variable" w:semiHidden="1" w:unhideWhenUsed="1"/>
+    <w:lsdException w:name="Normal Table" w:semiHidden="1" w:unhideWhenUsed="1"/>
     <w:lsdException w:name="annotation subject" w:semiHidden="1" w:unhideWhenUsed="1"/>
     <w:lsdException w:name="No List" w:semiHidden="1" w:unhideWhenUsed="1"/>
     <w:lsdException w:name="Outline List 1" w:semiHidden="1" w:unhideWhenUsed="1"/>
@@ -2167,9 +3726,11 @@
     <w:lsdException w:name="Table Subtle 1" w:semiHidden="1" w:unhideWhenUsed="1"/>
     <w:lsdException w:name="Table Subtle 2" w:semiHidden="1" w:unhideWhenUsed="1"/>
     <w:lsdException w:name="Table Web 1" w:semiHidden="1" w:unhideWhenUsed="1"/>
+    <w:lsdException w:name="Table Web 2" w:semiHidden="1" w:unhideWhenUsed="1"/>
     <w:lsdException w:name="Table Web 3" w:semiHidden="1" w:unhideWhenUsed="1"/>
     <w:lsdException w:name="Balloon Text" w:semiHidden="1" w:unhideWhenUsed="1"/>
     <w:lsdException w:name="Table Grid" w:uiPriority="39"/>
+    <w:lsdException w:name="Table Theme" w:semiHidden="1" w:unhideWhenUsed="1"/>
     <w:lsdException w:name="Placeholder Text" w:semiHidden="1"/>
     <w:lsdException w:name="No Spacing" w:uiPriority="1" w:qFormat="1"/>
     <w:lsdException w:name="Light Shading" w:uiPriority="60"/>
@@ -2567,6 +4128,56 @@
       <w:color w:val="1F3763" w:themeColor="accent1" w:themeShade="7F"/>
     </w:rPr>
   </w:style>
+  <w:style w:type="paragraph" w:styleId="Footer">
+    <w:name w:val="footer"/>
+    <w:basedOn w:val="Normal"/>
+    <w:link w:val="FooterChar"/>
+    <w:uiPriority w:val="99"/>
+    <w:unhideWhenUsed/>
+    <w:rsid w:val="00A07E6B"/>
+    <w:pPr>
+      <w:tabs>
+        <w:tab w:val="center" w:pos="4680"/>
+        <w:tab w:val="right" w:pos="9360"/>
+      </w:tabs>
+    </w:pPr>
+  </w:style>
+  <w:style w:type="character" w:customStyle="1" w:styleId="FooterChar">
+    <w:name w:val="Footer Char"/>
+    <w:basedOn w:val="DefaultParagraphFont"/>
+    <w:link w:val="Footer"/>
+    <w:uiPriority w:val="99"/>
+    <w:rsid w:val="00A07E6B"/>
+  </w:style>
+  <w:style w:type="character" w:styleId="PageNumber">
+    <w:name w:val="page number"/>
+    <w:basedOn w:val="DefaultParagraphFont"/>
+    <w:uiPriority w:val="99"/>
+    <w:semiHidden/>
+    <w:unhideWhenUsed/>
+    <w:rsid w:val="00A07E6B"/>
+  </w:style>
+  <w:style w:type="paragraph" w:styleId="Header">
+    <w:name w:val="header"/>
+    <w:basedOn w:val="Normal"/>
+    <w:link w:val="HeaderChar"/>
+    <w:uiPriority w:val="99"/>
+    <w:unhideWhenUsed/>
+    <w:rsid w:val="00A07E6B"/>
+    <w:pPr>
+      <w:tabs>
+        <w:tab w:val="center" w:pos="4680"/>
+        <w:tab w:val="right" w:pos="9360"/>
+      </w:tabs>
+    </w:pPr>
+  </w:style>
+  <w:style w:type="character" w:customStyle="1" w:styleId="HeaderChar">
+    <w:name w:val="Header Char"/>
+    <w:basedOn w:val="DefaultParagraphFont"/>
+    <w:link w:val="Header"/>
+    <w:uiPriority w:val="99"/>
+    <w:rsid w:val="00A07E6B"/>
+  </w:style>
 </w:styles>
 </file>
 

</xml_diff>